<commit_message>
Chapter 1 update - 07/10/2020
</commit_message>
<xml_diff>
--- a/1st Novel Draft.docx
+++ b/1st Novel Draft.docx
@@ -42,18 +42,37 @@
         <w:t xml:space="preserve"> </w:t>
       </w:r>
       <w:r>
-        <w:t>a fierce clap of thunder.</w:t>
-      </w:r>
-      <w:r>
-        <w:t xml:space="preserve"> Of course on _</w:t>
-      </w:r>
-      <w:proofErr w:type="gramStart"/>
-      <w:r>
-        <w:t>_(</w:t>
-      </w:r>
-      <w:proofErr w:type="gramEnd"/>
-      <w:r>
-        <w:t xml:space="preserve">planet name here)__ there is no perception of sound </w:t>
+        <w:t>a fierce clap of thunder</w:t>
+      </w:r>
+      <w:r>
+        <w:t xml:space="preserve"> for it had befallen Nancy and Jack as suddenly without the slightest of warnings</w:t>
+      </w:r>
+      <w:r>
+        <w:t>.</w:t>
+      </w:r>
+      <w:r>
+        <w:t xml:space="preserve"> Of course</w:t>
+      </w:r>
+      <w:r>
+        <w:t>,</w:t>
+      </w:r>
+      <w:r>
+        <w:t xml:space="preserve"> on </w:t>
+      </w:r>
+      <w:r>
+        <w:t>planet M-DT-0004 code named “</w:t>
+      </w:r>
+      <w:r>
+        <w:t>V</w:t>
+      </w:r>
+      <w:r>
+        <w:t>eraque</w:t>
+      </w:r>
+      <w:r>
+        <w:t>”,</w:t>
+      </w:r>
+      <w:r>
+        <w:t xml:space="preserve"> there is no perception of sound </w:t>
       </w:r>
       <w:r>
         <w:t xml:space="preserve">by </w:t>
@@ -65,7 +84,10 @@
         <w:t>inhabit</w:t>
       </w:r>
       <w:r>
-        <w:t xml:space="preserve"> the planet</w:t>
+        <w:t xml:space="preserve"> </w:t>
+      </w:r>
+      <w:r>
+        <w:t>it</w:t>
       </w:r>
       <w:r>
         <w:t xml:space="preserve"> because they</w:t>
@@ -92,13 +114,37 @@
         <w:t>.</w:t>
       </w:r>
       <w:r>
-        <w:t xml:space="preserve"> This is a good thing because were they capable of perceiving sound like us, they’d have been driven to madness as the world they occupy emits deafeningly loud and cacophonic noise</w:t>
+        <w:t xml:space="preserve"> This is a good thing because </w:t>
+      </w:r>
+      <w:r>
+        <w:t>had</w:t>
+      </w:r>
+      <w:r>
+        <w:t xml:space="preserve"> they</w:t>
+      </w:r>
+      <w:r>
+        <w:t xml:space="preserve"> been</w:t>
+      </w:r>
+      <w:r>
+        <w:t xml:space="preserve"> capable of perceiving sound like us, they’d have been driven to madness</w:t>
+      </w:r>
+      <w:r>
+        <w:t xml:space="preserve"> and extinction</w:t>
+      </w:r>
+      <w:r>
+        <w:t xml:space="preserve"> as the world they occupy emits deafeningly loud and cacophonic noise</w:t>
       </w:r>
       <w:r>
         <w:t>s</w:t>
       </w:r>
       <w:r>
-        <w:t xml:space="preserve"> from its surface across a very broad spectrum. Knowledge </w:t>
+        <w:t xml:space="preserve"> from its surface across a very broad spectrum.</w:t>
+      </w:r>
+      <w:r>
+        <w:t xml:space="preserve"> </w:t>
+      </w:r>
+      <w:r>
+        <w:t xml:space="preserve">Knowledge </w:t>
       </w:r>
       <w:r>
         <w:t>about</w:t>
@@ -107,7 +153,13 @@
         <w:t xml:space="preserve"> this strange phenomenon is scarce and the only theory</w:t>
       </w:r>
       <w:r>
-        <w:t xml:space="preserve"> top scientists have been able to come up with is that the entire makeup of the crust is somehow a giant amplifier of the noise </w:t>
+        <w:t xml:space="preserve"> top scientists have been able to come up with is that the entire makeup of the</w:t>
+      </w:r>
+      <w:r>
+        <w:t xml:space="preserve"> planet’s</w:t>
+      </w:r>
+      <w:r>
+        <w:t xml:space="preserve"> crust is somehow a giant amplifier of noise </w:t>
       </w:r>
       <w:r>
         <w:t>emitted</w:t>
@@ -119,7 +171,13 @@
         <w:t xml:space="preserve"> within</w:t>
       </w:r>
       <w:r>
-        <w:t xml:space="preserve"> the core of the planet.</w:t>
+        <w:t xml:space="preserve"> </w:t>
+      </w:r>
+      <w:r>
+        <w:t>its</w:t>
+      </w:r>
+      <w:r>
+        <w:t xml:space="preserve"> core.</w:t>
       </w:r>
       <w:r>
         <w:t xml:space="preserve"> Needless to say, </w:t>
@@ -143,76 +201,164 @@
         <w:t xml:space="preserve"> to visit.</w:t>
       </w:r>
       <w:r>
-        <w:t xml:space="preserve"> The _</w:t>
-      </w:r>
-      <w:proofErr w:type="gramStart"/>
-      <w:r>
-        <w:t>_(</w:t>
-      </w:r>
-      <w:proofErr w:type="gramEnd"/>
-      <w:r>
-        <w:t xml:space="preserve">insert race name here)__ </w:t>
-      </w:r>
-      <w:r>
-        <w:t>are</w:t>
-      </w:r>
-      <w:r>
-        <w:t xml:space="preserve"> a </w:t>
-      </w:r>
-      <w:r>
-        <w:t xml:space="preserve">sentient and </w:t>
-      </w:r>
-      <w:r>
-        <w:t>telepathic lot</w:t>
-      </w:r>
-      <w:r>
-        <w:t xml:space="preserve"> and that’s how they communicate</w:t>
-      </w:r>
-      <w:r>
-        <w:t xml:space="preserve"> without sound</w:t>
+        <w:t xml:space="preserve"> “</w:t>
+      </w:r>
+      <w:r>
+        <w:t>Jack</w:t>
+      </w:r>
+      <w:r>
+        <w:t>?</w:t>
+      </w:r>
+      <w:r>
+        <w:t xml:space="preserve"> I think my</w:t>
+      </w:r>
+      <w:r>
+        <w:t xml:space="preserve"> neu</w:t>
+      </w:r>
+      <w:r>
+        <w:t>..</w:t>
+      </w:r>
+      <w:r>
+        <w:t xml:space="preserve">”, </w:t>
+      </w:r>
+      <w:r>
+        <w:t>started</w:t>
+      </w:r>
+      <w:r>
+        <w:t xml:space="preserve"> Nancy. </w:t>
+      </w:r>
+      <w:r>
+        <w:t>“</w:t>
+      </w:r>
+      <w:r>
+        <w:t xml:space="preserve">No, I can’t hear shit either and there’s no way both our </w:t>
+      </w:r>
+      <w:r>
+        <w:t>neutran</w:t>
+      </w:r>
+      <w:r>
+        <w:t xml:space="preserve">s </w:t>
+      </w:r>
+      <w:r>
+        <w:t xml:space="preserve">broke down at </w:t>
+      </w:r>
+      <w:r>
+        <w:t>the exact same time</w:t>
       </w:r>
       <w:r>
         <w:t>.</w:t>
       </w:r>
       <w:r>
-        <w:t xml:space="preserve"> One would think that having the power of telepathy would mean a race would be far superior and advanced than us</w:t>
-      </w:r>
-      <w:r>
-        <w:t>.</w:t>
-      </w:r>
-      <w:r>
-        <w:t xml:space="preserve"> </w:t>
-      </w:r>
-      <w:r>
-        <w:t>B</w:t>
-      </w:r>
-      <w:r>
-        <w:t>ut the _</w:t>
-      </w:r>
-      <w:proofErr w:type="gramStart"/>
-      <w:r>
-        <w:t>_(</w:t>
-      </w:r>
-      <w:proofErr w:type="gramEnd"/>
-      <w:r>
-        <w:t xml:space="preserve">insert race name here)__, even though not a primitive race by any means, are </w:t>
-      </w:r>
-      <w:r>
-        <w:t xml:space="preserve">comparatively </w:t>
-      </w:r>
-      <w:r>
-        <w:t xml:space="preserve">a </w:t>
-      </w:r>
-      <w:r>
-        <w:t>fledgling</w:t>
-      </w:r>
-      <w:r>
-        <w:t xml:space="preserve"> species and have yet to learn and unlock the many mysteries of the universe. They are a very divided species too which also explains why scientific advancement has been rather slow. </w:t>
+        <w:t xml:space="preserve">”, </w:t>
+      </w:r>
+      <w:r>
+        <w:t xml:space="preserve">Jack </w:t>
+      </w:r>
+      <w:r>
+        <w:t xml:space="preserve">replied </w:t>
+      </w:r>
+      <w:r>
+        <w:t>cock</w:t>
+      </w:r>
+      <w:r>
+        <w:t>ing his left</w:t>
+      </w:r>
+      <w:r>
+        <w:t xml:space="preserve"> eyebrow </w:t>
+      </w:r>
+      <w:r>
+        <w:t xml:space="preserve">at Nancy, uncomfortably aware of the </w:t>
+      </w:r>
+      <w:r>
+        <w:t xml:space="preserve">rapidly </w:t>
+      </w:r>
+      <w:r>
+        <w:t xml:space="preserve">rising </w:t>
+      </w:r>
+      <w:r>
+        <w:t xml:space="preserve">sense of </w:t>
+      </w:r>
+      <w:r>
+        <w:t>uneasiness.</w:t>
       </w:r>
     </w:p>
     <w:p>
-      <w:r>
-        <w:tab/>
+      <w:pPr>
+        <w:ind w:firstLine="720"/>
+      </w:pPr>
+      <w:r>
+        <w:t xml:space="preserve">The </w:t>
+      </w:r>
+      <w:r>
+        <w:t>Veraquians</w:t>
+      </w:r>
+      <w:r>
+        <w:t xml:space="preserve"> </w:t>
+      </w:r>
+      <w:r>
+        <w:t>are</w:t>
+      </w:r>
+      <w:r>
+        <w:t xml:space="preserve"> a </w:t>
+      </w:r>
+      <w:r>
+        <w:t xml:space="preserve">sentient and </w:t>
+      </w:r>
+      <w:r>
+        <w:t>telepathic lot</w:t>
+      </w:r>
+      <w:r>
+        <w:t xml:space="preserve"> and that’s how they communicate</w:t>
+      </w:r>
+      <w:r>
+        <w:t xml:space="preserve"> without sound</w:t>
+      </w:r>
+      <w:r>
+        <w:t>.</w:t>
+      </w:r>
+      <w:r>
+        <w:t xml:space="preserve"> One would think that having the power of telepathy would mean a race would be far superior and advanced than us</w:t>
+      </w:r>
+      <w:r>
+        <w:t>.</w:t>
+      </w:r>
+      <w:r>
+        <w:t xml:space="preserve"> </w:t>
+      </w:r>
+      <w:r>
+        <w:t>B</w:t>
+      </w:r>
+      <w:r>
+        <w:t xml:space="preserve">ut the </w:t>
+      </w:r>
+      <w:r>
+        <w:t>Veraquians</w:t>
+      </w:r>
+      <w:r>
+        <w:t xml:space="preserve">, even though not a primitive race by any means, are </w:t>
+      </w:r>
+      <w:r>
+        <w:t xml:space="preserve">comparatively </w:t>
+      </w:r>
+      <w:r>
+        <w:t xml:space="preserve">a </w:t>
+      </w:r>
+      <w:r>
+        <w:t>fledgling</w:t>
+      </w:r>
+      <w:r>
+        <w:t xml:space="preserve"> species and have yet to learn and unlock the many mysteries of the universe. </w:t>
+      </w:r>
+      <w:r>
+        <w:t>Also, being a race</w:t>
+      </w:r>
+      <w:r>
+        <w:t xml:space="preserve"> that is very divided not unlike humans a couple of centuries ago, doesn’t help at all.</w:t>
+      </w:r>
+      <w:r>
+        <w:t xml:space="preserve"> </w:t>
+      </w:r>
+      <w:r>
         <w:t xml:space="preserve">“This silence is very </w:t>
       </w:r>
       <w:r>
@@ -225,192 +371,417 @@
         <w:t>It’s</w:t>
       </w:r>
       <w:r>
-        <w:t xml:space="preserve"> as if the _</w:t>
-      </w:r>
-      <w:proofErr w:type="gramStart"/>
-      <w:r>
-        <w:t>_(</w:t>
-      </w:r>
-      <w:proofErr w:type="gramEnd"/>
-      <w:r>
-        <w:t>insert race name here)__ have just stopped talking all at once</w:t>
+        <w:t xml:space="preserve"> as if the </w:t>
+      </w:r>
+      <w:r>
+        <w:t>they</w:t>
+      </w:r>
+      <w:r>
+        <w:t xml:space="preserve"> have just stopped talking all at once</w:t>
       </w:r>
       <w:r>
         <w:t>.</w:t>
       </w:r>
       <w:r>
-        <w:t>” said Jake looking at Nancy with a rather concerned and puzzled look. “You echo my thoughts</w:t>
-      </w:r>
-      <w:r>
-        <w:t xml:space="preserve"> exactly Jake. It’s been a whole minute of telepathic silence now</w:t>
-      </w:r>
-      <w:r>
-        <w:t>. Something’s definitely up.</w:t>
-      </w:r>
-      <w:r>
-        <w:t>”, Nancy replied with an equally puzzled look via her _</w:t>
-      </w:r>
-      <w:proofErr w:type="gramStart"/>
-      <w:r>
-        <w:t>_(</w:t>
-      </w:r>
-      <w:proofErr w:type="gramEnd"/>
-      <w:r>
-        <w:t xml:space="preserve">insert telepathic augmentation device </w:t>
-      </w:r>
-      <w:r>
-        <w:t xml:space="preserve">name </w:t>
-      </w:r>
-      <w:r>
-        <w:t>for humans here)__</w:t>
-      </w:r>
-      <w:r>
-        <w:t xml:space="preserve"> which was more than a pair of fancy earplugs. </w:t>
-      </w:r>
-      <w:r>
-        <w:t xml:space="preserve">It </w:t>
-      </w:r>
-      <w:r>
-        <w:t xml:space="preserve">also had </w:t>
-      </w:r>
-      <w:r>
-        <w:t xml:space="preserve">many </w:t>
-      </w:r>
-      <w:r>
-        <w:t>mechanical antennae like structures that were designed to provide humans with telepathic powers inspired from the _</w:t>
-      </w:r>
-      <w:proofErr w:type="gramStart"/>
-      <w:r>
-        <w:t>_(</w:t>
-      </w:r>
-      <w:proofErr w:type="gramEnd"/>
-      <w:r>
-        <w:t>insert race name here)__’s own biological appendages</w:t>
-      </w:r>
-      <w:r>
-        <w:t xml:space="preserve"> which had </w:t>
-      </w:r>
-      <w:r>
-        <w:t xml:space="preserve">been </w:t>
-      </w:r>
-      <w:r>
-        <w:t xml:space="preserve">discerned </w:t>
-      </w:r>
-      <w:r>
-        <w:t>to be</w:t>
-      </w:r>
-      <w:r>
-        <w:t xml:space="preserve"> used for their telepathy</w:t>
-      </w:r>
-      <w:r>
-        <w:t>. In a sense, Jake literally</w:t>
-      </w:r>
-      <w:r>
-        <w:t xml:space="preserve"> had</w:t>
-      </w:r>
-      <w:r>
-        <w:t xml:space="preserve"> echoed her thoughts. The telepathy worked almost like a network</w:t>
+        <w:t xml:space="preserve"> How much farther is this damned site?</w:t>
+      </w:r>
+      <w:r>
+        <w:t xml:space="preserve">” </w:t>
+      </w:r>
+      <w:r>
+        <w:t>asked</w:t>
+      </w:r>
+      <w:r>
+        <w:t xml:space="preserve"> Ja</w:t>
+      </w:r>
+      <w:r>
+        <w:t>c</w:t>
+      </w:r>
+      <w:r>
+        <w:t xml:space="preserve">k looking at Nancy </w:t>
+      </w:r>
+      <w:r>
+        <w:t xml:space="preserve">now </w:t>
+      </w:r>
+      <w:r>
+        <w:t>with a</w:t>
+      </w:r>
+      <w:r>
+        <w:t xml:space="preserve"> tone of urgency</w:t>
+      </w:r>
+      <w:r>
+        <w:t>. “</w:t>
+      </w:r>
+      <w:r>
+        <w:t>Yeah,</w:t>
+      </w:r>
+      <w:r>
+        <w:t xml:space="preserve"> </w:t>
+      </w:r>
+      <w:r>
+        <w:t>i</w:t>
+      </w:r>
+      <w:r>
+        <w:t>t’s been a whole minute of telepathic silence now</w:t>
+      </w:r>
+      <w:r>
+        <w:t xml:space="preserve">. </w:t>
+      </w:r>
+      <w:r>
+        <w:t>Not much farther, 12 meters.</w:t>
+      </w:r>
+      <w:r>
+        <w:t xml:space="preserve">”, Nancy replied </w:t>
+      </w:r>
+      <w:r>
+        <w:t xml:space="preserve">glancing at the HUD </w:t>
+      </w:r>
+      <w:r>
+        <w:t>on</w:t>
+      </w:r>
+      <w:r>
+        <w:t xml:space="preserve"> her contact</w:t>
+      </w:r>
+      <w:r>
+        <w:t xml:space="preserve"> lenses while tapping her </w:t>
+      </w:r>
+      <w:r>
+        <w:t>neutran</w:t>
+      </w:r>
+      <w:r>
+        <w:t xml:space="preserve"> </w:t>
+      </w:r>
+      <w:r>
+        <w:t xml:space="preserve">a couple of times </w:t>
+      </w:r>
+      <w:r>
+        <w:t>just for good measure</w:t>
+      </w:r>
+      <w:r>
+        <w:t>.</w:t>
+      </w:r>
+    </w:p>
+    <w:p>
+      <w:pPr>
+        <w:ind w:firstLine="720"/>
+      </w:pPr>
+      <w:r>
+        <w:t xml:space="preserve">A </w:t>
+      </w:r>
+      <w:r>
+        <w:t>neutran</w:t>
+      </w:r>
+      <w:r>
+        <w:t xml:space="preserve"> </w:t>
+      </w:r>
+      <w:r>
+        <w:t>is</w:t>
+      </w:r>
+      <w:r>
+        <w:t xml:space="preserve"> </w:t>
+      </w:r>
+      <w:r>
+        <w:t>more than a</w:t>
+      </w:r>
+      <w:r>
+        <w:t>n average</w:t>
+      </w:r>
+      <w:r>
+        <w:t xml:space="preserve"> pair of fancy earplugs. </w:t>
+      </w:r>
+      <w:r>
+        <w:t>It’s a state-of-the-art</w:t>
+      </w:r>
+      <w:r>
+        <w:t xml:space="preserve"> </w:t>
+      </w:r>
+      <w:r>
+        <w:t xml:space="preserve">neuro-telepathic transceiver </w:t>
+      </w:r>
+      <w:r>
+        <w:t xml:space="preserve">that </w:t>
+      </w:r>
+      <w:r>
+        <w:t>was</w:t>
+      </w:r>
+      <w:r>
+        <w:t xml:space="preserve"> designed </w:t>
+      </w:r>
+      <w:r>
+        <w:t>specifically for use on missions to Veraque</w:t>
+      </w:r>
+      <w:r>
+        <w:t xml:space="preserve"> (with this being only the fourteenth)</w:t>
+      </w:r>
+      <w:r>
+        <w:t xml:space="preserve"> in order </w:t>
+      </w:r>
+      <w:r>
+        <w:t xml:space="preserve">to provide humans with telepathic powers inspired from the </w:t>
+      </w:r>
+      <w:r>
+        <w:t>Veraquians</w:t>
+      </w:r>
+      <w:r>
+        <w:t>’ own biological a</w:t>
+      </w:r>
+      <w:r>
+        <w:t>natomy</w:t>
+      </w:r>
+      <w:r>
+        <w:t>. The telepathy</w:t>
+      </w:r>
+      <w:r>
+        <w:t xml:space="preserve"> among our antennae clad beings</w:t>
+      </w:r>
+      <w:r>
+        <w:t xml:space="preserve"> worked like a network</w:t>
       </w:r>
       <w:r>
         <w:t xml:space="preserve"> that connected to </w:t>
       </w:r>
       <w:r>
-        <w:t>every _</w:t>
-      </w:r>
-      <w:proofErr w:type="gramStart"/>
-      <w:r>
-        <w:t>_(</w:t>
-      </w:r>
-      <w:proofErr w:type="gramEnd"/>
-      <w:r>
-        <w:t>insert race name here)__ nearby</w:t>
-      </w:r>
-      <w:r>
-        <w:t xml:space="preserve"> to pass messages.</w:t>
-      </w:r>
-      <w:r>
-        <w:t xml:space="preserve"> The higher density of _</w:t>
-      </w:r>
-      <w:proofErr w:type="gramStart"/>
-      <w:r>
-        <w:t>_(</w:t>
-      </w:r>
-      <w:proofErr w:type="gramEnd"/>
-      <w:r>
-        <w:t>insert race name here)__ in a place, the stronger the telepathic signals and the network.</w:t>
-      </w:r>
-      <w:r>
-        <w:t xml:space="preserve"> The _</w:t>
-      </w:r>
-      <w:proofErr w:type="gramStart"/>
-      <w:r>
-        <w:t>_(</w:t>
-      </w:r>
-      <w:proofErr w:type="gramEnd"/>
-      <w:r>
-        <w:t xml:space="preserve">insert race name here)__ have perfected this mode of communication over years of evolution and hence have figured out a way to communicate their thoughts clearly </w:t>
-      </w:r>
-      <w:r>
-        <w:t xml:space="preserve">and drown out any noise while </w:t>
-      </w:r>
-      <w:r>
-        <w:t>pass</w:t>
-      </w:r>
-      <w:r>
-        <w:t>ing</w:t>
-      </w:r>
-      <w:r>
-        <w:t xml:space="preserve"> on the messages of others </w:t>
-      </w:r>
-      <w:r>
-        <w:t xml:space="preserve">not meant for them </w:t>
-      </w:r>
-      <w:r>
-        <w:t>involuntarily. But for Nancy and Jake using a prototype of the new _</w:t>
-      </w:r>
-      <w:proofErr w:type="gramStart"/>
-      <w:r>
-        <w:t>_(</w:t>
-      </w:r>
-      <w:r>
-        <w:t xml:space="preserve"> </w:t>
-      </w:r>
-      <w:r>
-        <w:t>insert</w:t>
-      </w:r>
-      <w:proofErr w:type="gramEnd"/>
-      <w:r>
-        <w:t xml:space="preserve"> telepathic augmentation device name for humans here)__</w:t>
-      </w:r>
-      <w:r>
-        <w:t>, there was a lot of noise they had to listen to in the background not dissimilar to the sound of radio static. This static was the collective sound of thousands of _</w:t>
-      </w:r>
-      <w:proofErr w:type="gramStart"/>
-      <w:r>
-        <w:t>_(</w:t>
-      </w:r>
-      <w:proofErr w:type="gramEnd"/>
-      <w:r>
-        <w:t>insert race name here)__s around them who are talking to each other</w:t>
-      </w:r>
-      <w:r>
-        <w:t>. This was the sound which had suddenly disappeared that both Nancy and Jake have been growing concerned about. This was certainly not normal.</w:t>
-      </w:r>
-      <w:r>
-        <w:t xml:space="preserve"> Especially when they were making their way through a sewer tunnel just below a bustling market road in the very densely populated city of _</w:t>
-      </w:r>
-      <w:proofErr w:type="gramStart"/>
-      <w:r>
-        <w:t>_(</w:t>
-      </w:r>
-      <w:proofErr w:type="gramEnd"/>
-      <w:r>
-        <w:t>insert city name here)__.</w:t>
+        <w:t xml:space="preserve">every </w:t>
+      </w:r>
+      <w:r>
+        <w:t>Veraquian</w:t>
+      </w:r>
+      <w:r>
+        <w:t xml:space="preserve"> nearby</w:t>
+      </w:r>
+      <w:r>
+        <w:t xml:space="preserve"> to pass </w:t>
+      </w:r>
+      <w:r>
+        <w:t xml:space="preserve">on </w:t>
+      </w:r>
+      <w:r>
+        <w:t>messages.</w:t>
+      </w:r>
+      <w:r>
+        <w:t xml:space="preserve"> The higher</w:t>
+      </w:r>
+      <w:r>
+        <w:t xml:space="preserve"> the</w:t>
+      </w:r>
+      <w:r>
+        <w:t xml:space="preserve"> density of </w:t>
+      </w:r>
+      <w:r>
+        <w:t>Veraquians</w:t>
+      </w:r>
+      <w:r>
+        <w:t xml:space="preserve"> in a place, the stronger the telepathic signals and the network.</w:t>
+      </w:r>
+      <w:r>
+        <w:t xml:space="preserve"> </w:t>
+      </w:r>
+      <w:r>
+        <w:t>They</w:t>
+      </w:r>
+      <w:r>
+        <w:t xml:space="preserve"> have perfected this mode of communication over years of evolution and hence have figured out a way to communicate their thoughts </w:t>
+      </w:r>
+      <w:r>
+        <w:t>with exceptional synergy</w:t>
+      </w:r>
+      <w:r>
+        <w:t xml:space="preserve">. </w:t>
+      </w:r>
+      <w:r>
+        <w:t>Unfortunately</w:t>
+      </w:r>
+      <w:r>
+        <w:t>,</w:t>
+      </w:r>
+      <w:r>
+        <w:t xml:space="preserve"> the </w:t>
+      </w:r>
+      <w:r>
+        <w:t>neutran</w:t>
+      </w:r>
+      <w:r>
+        <w:t xml:space="preserve">s in </w:t>
+      </w:r>
+      <w:r>
+        <w:t>its current state</w:t>
+      </w:r>
+      <w:r>
+        <w:t xml:space="preserve"> are still prototypes with the limited capability to only listen</w:t>
+      </w:r>
+      <w:r>
+        <w:t xml:space="preserve"> </w:t>
+      </w:r>
+      <w:r>
+        <w:t>to the telepathic traffic around. Transmission of any messages via the</w:t>
+      </w:r>
+      <w:r>
+        <w:t xml:space="preserve"> neutran to the</w:t>
+      </w:r>
+      <w:r>
+        <w:t xml:space="preserve"> literal neural network was still a work in progress. </w:t>
+      </w:r>
+      <w:r>
+        <w:t>There was also no way at the moment to be able to</w:t>
+      </w:r>
+      <w:r>
+        <w:t xml:space="preserve"> </w:t>
+      </w:r>
+      <w:r>
+        <w:t>filter out individual communications on the network</w:t>
+      </w:r>
+      <w:r>
+        <w:t xml:space="preserve"> </w:t>
+      </w:r>
+      <w:r>
+        <w:t xml:space="preserve">due to a lack of understanding of their neuro-telepathic language. This meant that at present, the function of the neutran was to simply </w:t>
+      </w:r>
+      <w:r>
+        <w:t>receive the signals from the neuro-telepathic network when in proximity</w:t>
+      </w:r>
+      <w:r>
+        <w:t xml:space="preserve"> to Veraquians, which to a human was</w:t>
+      </w:r>
+      <w:r>
+        <w:t xml:space="preserve"> </w:t>
+      </w:r>
+      <w:r>
+        <w:t>not dissimilar to the sound of radio static.</w:t>
+      </w:r>
+      <w:r>
+        <w:t xml:space="preserve"> As a consequence of this feedback, the tool becomes useful in order to map out approximate regions of</w:t>
+      </w:r>
+      <w:r>
+        <w:t xml:space="preserve"> </w:t>
+      </w:r>
+      <w:r>
+        <w:t xml:space="preserve">Veraquian activity and relay it to an agent as auditory and its equivalent visual cues (a crude coloured overlay of these regions </w:t>
+      </w:r>
+      <w:r>
+        <w:lastRenderedPageBreak/>
+        <w:t>on the 3D map that is mapped out by sensors on an agent’s suit). As far as communication among agents was concerned</w:t>
+      </w:r>
+      <w:r>
+        <w:t>,</w:t>
+      </w:r>
+      <w:r>
+        <w:t xml:space="preserve"> good old</w:t>
+      </w:r>
+      <w:r>
+        <w:t xml:space="preserve"> radio was still</w:t>
+      </w:r>
+      <w:r>
+        <w:t xml:space="preserve"> </w:t>
+      </w:r>
+      <w:r>
+        <w:t>in commission</w:t>
+      </w:r>
+      <w:r>
+        <w:t>.</w:t>
+      </w:r>
+    </w:p>
+    <w:p>
+      <w:pPr>
+        <w:ind w:firstLine="720"/>
+      </w:pPr>
+      <w:r>
+        <w:t xml:space="preserve">“I would </w:t>
+      </w:r>
+      <w:r>
+        <w:t>estimate</w:t>
+      </w:r>
+      <w:r>
+        <w:t xml:space="preserve"> at least a couple </w:t>
+      </w:r>
+      <w:r>
+        <w:t>hundred</w:t>
+      </w:r>
+      <w:r>
+        <w:t xml:space="preserve"> of them up there with the amount of static I was hearing.”, muttered Jack</w:t>
+      </w:r>
+      <w:r>
+        <w:t>.</w:t>
+      </w:r>
+      <w:r>
+        <w:t xml:space="preserve"> </w:t>
+      </w:r>
+      <w:r>
+        <w:t>“A couple? I’d wager way more than that. All the more reason for caution. It certainly isn’t normal for so many people to just shut up at once especially considering we’re sneaking below a busy township. Something big has to have caught them all off guard and I don’t plan to find out what.”</w:t>
+      </w:r>
+      <w:r>
+        <w:t>, said agent Nancy, discovering she was talking through gritted teeth.</w:t>
+      </w:r>
+      <w:r>
+        <w:t xml:space="preserve"> “Me neither Nan…</w:t>
+      </w:r>
+      <w:r>
+        <w:t xml:space="preserve"> Speaking of which, looks like we’ve arrived at site designated for P-11.</w:t>
+      </w:r>
+      <w:r>
+        <w:t>”</w:t>
+      </w:r>
+      <w:r>
+        <w:t xml:space="preserve"> “Alpha team to Space Hopper: we have reached designated site P-11. Commencing portal </w:t>
+      </w:r>
+      <w:r>
+        <w:rPr>
+          <w:highlight w:val="yellow"/>
+        </w:rPr>
+        <w:t>initiation</w:t>
+      </w:r>
+      <w:r>
+        <w:t xml:space="preserve"> procedure, over.” “Space Hopper to Alpha team, copy that. Over.”</w:t>
       </w:r>
     </w:p>
     <w:p/>
-    <w:p/>
-    <w:p/>
+    <w:p>
+      <w:r>
+        <w:rPr>
+          <w:b/>
+          <w:bCs/>
+          <w:u w:val="single"/>
+        </w:rPr>
+        <w:t>Ide</w:t>
+      </w:r>
+      <w:r>
+        <w:rPr>
+          <w:b/>
+          <w:bCs/>
+          <w:u w:val="single"/>
+        </w:rPr>
+        <w:t>as</w:t>
+      </w:r>
+      <w:r>
+        <w:t xml:space="preserve">: </w:t>
+      </w:r>
+    </w:p>
+    <w:p>
+      <w:pPr>
+        <w:pStyle w:val="ListParagraph"/>
+        <w:numPr>
+          <w:ilvl w:val="0"/>
+          <w:numId w:val="1"/>
+        </w:numPr>
+      </w:pPr>
+      <w:r>
+        <w:t>A pandemic of depression among the Veraqians threaten to wipe out large populations.</w:t>
+      </w:r>
+    </w:p>
+    <w:p>
+      <w:pPr>
+        <w:pStyle w:val="ListParagraph"/>
+        <w:numPr>
+          <w:ilvl w:val="0"/>
+          <w:numId w:val="1"/>
+        </w:numPr>
+      </w:pPr>
+      <w:r>
+        <w:t>Introduce a third character who</w:t>
+      </w:r>
+      <w:r>
+        <w:t xml:space="preserve"> is a furry alien partner of Nancy’s.</w:t>
+      </w:r>
+    </w:p>
     <w:p>
       <w:r>
         <w:t xml:space="preserve">You need to </w:t>
@@ -430,6 +801,127 @@
     </w:sectPr>
   </w:body>
 </w:document>
+</file>
+
+<file path=word/numbering.xml><?xml version="1.0" encoding="utf-8"?>
+<w:numbering xmlns:wpc="http://schemas.microsoft.com/office/word/2010/wordprocessingCanvas" xmlns:cx="http://schemas.microsoft.com/office/drawing/2014/chartex" xmlns:cx1="http://schemas.microsoft.com/office/drawing/2015/9/8/chartex" xmlns:cx2="http://schemas.microsoft.com/office/drawing/2015/10/21/chartex" xmlns:cx3="http://schemas.microsoft.com/office/drawing/2016/5/9/chartex" xmlns:cx4="http://schemas.microsoft.com/office/drawing/2016/5/10/chartex" xmlns:cx5="http://schemas.microsoft.com/office/drawing/2016/5/11/chartex" xmlns:cx6="http://schemas.microsoft.com/office/drawing/2016/5/12/chartex" xmlns:cx7="http://schemas.microsoft.com/office/drawing/2016/5/13/chartex" xmlns:cx8="http://schemas.microsoft.com/office/drawing/2016/5/14/chartex" xmlns:mc="http://schemas.openxmlformats.org/markup-compatibility/2006" xmlns:aink="http://schemas.microsoft.com/office/drawing/2016/ink" xmlns:am3d="http://schemas.microsoft.com/office/drawing/2017/model3d" xmlns:o="urn:schemas-microsoft-com:office:office" xmlns:r="http://schemas.openxmlformats.org/officeDocument/2006/relationships" xmlns:m="http://schemas.openxmlformats.org/officeDocument/2006/math" xmlns:v="urn:schemas-microsoft-com:vml" xmlns:wp14="http://schemas.microsoft.com/office/word/2010/wordprocessingDrawing" xmlns:wp="http://schemas.openxmlformats.org/drawingml/2006/wordprocessingDrawing" xmlns:w10="urn:schemas-microsoft-com:office:word" xmlns:w="http://schemas.openxmlformats.org/wordprocessingml/2006/main" xmlns:w14="http://schemas.microsoft.com/office/word/2010/wordml" xmlns:w15="http://schemas.microsoft.com/office/word/2012/wordml" xmlns:w16cex="http://schemas.microsoft.com/office/word/2018/wordml/cex" xmlns:w16cid="http://schemas.microsoft.com/office/word/2016/wordml/cid" xmlns:w16="http://schemas.microsoft.com/office/word/2018/wordml" xmlns:w16se="http://schemas.microsoft.com/office/word/2015/wordml/symex" xmlns:wpg="http://schemas.microsoft.com/office/word/2010/wordprocessingGroup" xmlns:wpi="http://schemas.microsoft.com/office/word/2010/wordprocessingInk" xmlns:wne="http://schemas.microsoft.com/office/word/2006/wordml" xmlns:wps="http://schemas.microsoft.com/office/word/2010/wordprocessingShape" mc:Ignorable="w14 w15 w16se w16cid w16 w16cex wp14">
+  <w:abstractNum w:abstractNumId="0" w15:restartNumberingAfterBreak="0">
+    <w:nsid w:val="7EB947B3"/>
+    <w:multiLevelType w:val="hybridMultilevel"/>
+    <w:tmpl w:val="9F609308"/>
+    <w:lvl w:ilvl="0" w:tplc="04090001">
+      <w:start w:val="1"/>
+      <w:numFmt w:val="bullet"/>
+      <w:lvlText w:val=""/>
+      <w:lvlJc w:val="left"/>
+      <w:pPr>
+        <w:ind w:left="720" w:hanging="360"/>
+      </w:pPr>
+      <w:rPr>
+        <w:rFonts w:ascii="Symbol" w:hAnsi="Symbol" w:hint="default"/>
+      </w:rPr>
+    </w:lvl>
+    <w:lvl w:ilvl="1" w:tplc="04090003" w:tentative="1">
+      <w:start w:val="1"/>
+      <w:numFmt w:val="bullet"/>
+      <w:lvlText w:val="o"/>
+      <w:lvlJc w:val="left"/>
+      <w:pPr>
+        <w:ind w:left="1440" w:hanging="360"/>
+      </w:pPr>
+      <w:rPr>
+        <w:rFonts w:ascii="Courier New" w:hAnsi="Courier New" w:cs="Courier New" w:hint="default"/>
+      </w:rPr>
+    </w:lvl>
+    <w:lvl w:ilvl="2" w:tplc="04090005" w:tentative="1">
+      <w:start w:val="1"/>
+      <w:numFmt w:val="bullet"/>
+      <w:lvlText w:val=""/>
+      <w:lvlJc w:val="left"/>
+      <w:pPr>
+        <w:ind w:left="2160" w:hanging="360"/>
+      </w:pPr>
+      <w:rPr>
+        <w:rFonts w:ascii="Wingdings" w:hAnsi="Wingdings" w:hint="default"/>
+      </w:rPr>
+    </w:lvl>
+    <w:lvl w:ilvl="3" w:tplc="04090001" w:tentative="1">
+      <w:start w:val="1"/>
+      <w:numFmt w:val="bullet"/>
+      <w:lvlText w:val=""/>
+      <w:lvlJc w:val="left"/>
+      <w:pPr>
+        <w:ind w:left="2880" w:hanging="360"/>
+      </w:pPr>
+      <w:rPr>
+        <w:rFonts w:ascii="Symbol" w:hAnsi="Symbol" w:hint="default"/>
+      </w:rPr>
+    </w:lvl>
+    <w:lvl w:ilvl="4" w:tplc="04090003" w:tentative="1">
+      <w:start w:val="1"/>
+      <w:numFmt w:val="bullet"/>
+      <w:lvlText w:val="o"/>
+      <w:lvlJc w:val="left"/>
+      <w:pPr>
+        <w:ind w:left="3600" w:hanging="360"/>
+      </w:pPr>
+      <w:rPr>
+        <w:rFonts w:ascii="Courier New" w:hAnsi="Courier New" w:cs="Courier New" w:hint="default"/>
+      </w:rPr>
+    </w:lvl>
+    <w:lvl w:ilvl="5" w:tplc="04090005" w:tentative="1">
+      <w:start w:val="1"/>
+      <w:numFmt w:val="bullet"/>
+      <w:lvlText w:val=""/>
+      <w:lvlJc w:val="left"/>
+      <w:pPr>
+        <w:ind w:left="4320" w:hanging="360"/>
+      </w:pPr>
+      <w:rPr>
+        <w:rFonts w:ascii="Wingdings" w:hAnsi="Wingdings" w:hint="default"/>
+      </w:rPr>
+    </w:lvl>
+    <w:lvl w:ilvl="6" w:tplc="04090001" w:tentative="1">
+      <w:start w:val="1"/>
+      <w:numFmt w:val="bullet"/>
+      <w:lvlText w:val=""/>
+      <w:lvlJc w:val="left"/>
+      <w:pPr>
+        <w:ind w:left="5040" w:hanging="360"/>
+      </w:pPr>
+      <w:rPr>
+        <w:rFonts w:ascii="Symbol" w:hAnsi="Symbol" w:hint="default"/>
+      </w:rPr>
+    </w:lvl>
+    <w:lvl w:ilvl="7" w:tplc="04090003" w:tentative="1">
+      <w:start w:val="1"/>
+      <w:numFmt w:val="bullet"/>
+      <w:lvlText w:val="o"/>
+      <w:lvlJc w:val="left"/>
+      <w:pPr>
+        <w:ind w:left="5760" w:hanging="360"/>
+      </w:pPr>
+      <w:rPr>
+        <w:rFonts w:ascii="Courier New" w:hAnsi="Courier New" w:cs="Courier New" w:hint="default"/>
+      </w:rPr>
+    </w:lvl>
+    <w:lvl w:ilvl="8" w:tplc="04090005" w:tentative="1">
+      <w:start w:val="1"/>
+      <w:numFmt w:val="bullet"/>
+      <w:lvlText w:val=""/>
+      <w:lvlJc w:val="left"/>
+      <w:pPr>
+        <w:ind w:left="6480" w:hanging="360"/>
+      </w:pPr>
+      <w:rPr>
+        <w:rFonts w:ascii="Wingdings" w:hAnsi="Wingdings" w:hint="default"/>
+      </w:rPr>
+    </w:lvl>
+  </w:abstractNum>
+  <w:num w:numId="1">
+    <w:abstractNumId w:val="0"/>
+  </w:num>
+</w:numbering>
 </file>
 
 <file path=word/styles.xml><?xml version="1.0" encoding="utf-8"?>
@@ -923,6 +1415,17 @@
       <w:spacing w:val="15"/>
     </w:rPr>
   </w:style>
+  <w:style w:type="paragraph" w:styleId="ListParagraph">
+    <w:name w:val="List Paragraph"/>
+    <w:basedOn w:val="Normal"/>
+    <w:uiPriority w:val="34"/>
+    <w:qFormat/>
+    <w:rsid w:val="006A184F"/>
+    <w:pPr>
+      <w:ind w:left="720"/>
+      <w:contextualSpacing/>
+    </w:pPr>
+  </w:style>
 </w:styles>
 </file>
 
@@ -1219,4 +1722,16 @@
     </a:ext>
   </a:extLst>
 </a:theme>
+</file>
+
+<file path=customXml/item1.xml><?xml version="1.0" encoding="utf-8"?>
+<b:Sources xmlns:b="http://schemas.openxmlformats.org/officeDocument/2006/bibliography" xmlns="http://schemas.openxmlformats.org/officeDocument/2006/bibliography" SelectedStyle="\APASixthEditionOfficeOnline.xsl" StyleName="APA" Version="6"/>
+</file>
+
+<file path=customXml/itemProps1.xml><?xml version="1.0" encoding="utf-8"?>
+<ds:datastoreItem xmlns:ds="http://schemas.openxmlformats.org/officeDocument/2006/customXml" ds:itemID="{FB3B9C40-C708-4BF2-9FC8-CF988D030AD6}">
+  <ds:schemaRefs>
+    <ds:schemaRef ds:uri="http://schemas.openxmlformats.org/officeDocument/2006/bibliography"/>
+  </ds:schemaRefs>
+</ds:datastoreItem>
 </file>
</xml_diff>

<commit_message>
Started Flash Fiction writing work to publish to gain online traction eventually.
</commit_message>
<xml_diff>
--- a/1st Novel Draft.docx
+++ b/1st Novel Draft.docx
@@ -1,112 +1,332 @@
 
 <file path=word/document.xml><?xml version="1.0" encoding="utf-8"?>
-<w:document xmlns:mc="http://schemas.openxmlformats.org/markup-compatibility/2006" xmlns:o="urn:schemas-microsoft-com:office:office" xmlns:r="http://schemas.openxmlformats.org/officeDocument/2006/relationships" xmlns:m="http://schemas.openxmlformats.org/officeDocument/2006/math" xmlns:v="urn:schemas-microsoft-com:vml" xmlns:wp="http://schemas.openxmlformats.org/drawingml/2006/wordprocessingDrawing" xmlns:w10="urn:schemas-microsoft-com:office:word" xmlns:w="http://schemas.openxmlformats.org/wordprocessingml/2006/main" xmlns:wne="http://schemas.microsoft.com/office/word/2006/wordml" xmlns:sl="http://schemas.openxmlformats.org/schemaLibrary/2006/main" xmlns:a="http://schemas.openxmlformats.org/drawingml/2006/main" xmlns:pic="http://schemas.openxmlformats.org/drawingml/2006/picture" xmlns:c="http://schemas.openxmlformats.org/drawingml/2006/chart" xmlns:lc="http://schemas.openxmlformats.org/drawingml/2006/lockedCanvas" xmlns:dgm="http://schemas.openxmlformats.org/drawingml/2006/diagram" xmlns:wps="http://schemas.microsoft.com/office/word/2010/wordprocessingShape" xmlns:wpg="http://schemas.microsoft.com/office/word/2010/wordprocessingGroup" xmlns:w14="http://schemas.microsoft.com/office/word/2010/wordml" xmlns:w15="http://schemas.microsoft.com/office/word/2012/wordml">
+<w:document xmlns:wpc="http://schemas.microsoft.com/office/word/2010/wordprocessingCanvas" xmlns:cx="http://schemas.microsoft.com/office/drawing/2014/chartex" xmlns:cx1="http://schemas.microsoft.com/office/drawing/2015/9/8/chartex" xmlns:cx2="http://schemas.microsoft.com/office/drawing/2015/10/21/chartex" xmlns:cx3="http://schemas.microsoft.com/office/drawing/2016/5/9/chartex" xmlns:cx4="http://schemas.microsoft.com/office/drawing/2016/5/10/chartex" xmlns:cx5="http://schemas.microsoft.com/office/drawing/2016/5/11/chartex" xmlns:cx6="http://schemas.microsoft.com/office/drawing/2016/5/12/chartex" xmlns:cx7="http://schemas.microsoft.com/office/drawing/2016/5/13/chartex" xmlns:cx8="http://schemas.microsoft.com/office/drawing/2016/5/14/chartex" xmlns:mc="http://schemas.openxmlformats.org/markup-compatibility/2006" xmlns:aink="http://schemas.microsoft.com/office/drawing/2016/ink" xmlns:am3d="http://schemas.microsoft.com/office/drawing/2017/model3d" xmlns:o="urn:schemas-microsoft-com:office:office" xmlns:r="http://schemas.openxmlformats.org/officeDocument/2006/relationships" xmlns:m="http://schemas.openxmlformats.org/officeDocument/2006/math" xmlns:v="urn:schemas-microsoft-com:vml" xmlns:wp14="http://schemas.microsoft.com/office/word/2010/wordprocessingDrawing" xmlns:wp="http://schemas.openxmlformats.org/drawingml/2006/wordprocessingDrawing" xmlns:w10="urn:schemas-microsoft-com:office:word" xmlns:w="http://schemas.openxmlformats.org/wordprocessingml/2006/main" xmlns:w14="http://schemas.microsoft.com/office/word/2010/wordml" xmlns:w15="http://schemas.microsoft.com/office/word/2012/wordml" xmlns:w16cex="http://schemas.microsoft.com/office/word/2018/wordml/cex" xmlns:w16cid="http://schemas.microsoft.com/office/word/2016/wordml/cid" xmlns:w16="http://schemas.microsoft.com/office/word/2018/wordml" xmlns:w16se="http://schemas.microsoft.com/office/word/2015/wordml/symex" xmlns:wpg="http://schemas.microsoft.com/office/word/2010/wordprocessingGroup" xmlns:wpi="http://schemas.microsoft.com/office/word/2010/wordprocessingInk" xmlns:wne="http://schemas.microsoft.com/office/word/2006/wordml" xmlns:wps="http://schemas.microsoft.com/office/word/2010/wordprocessingShape" mc:Ignorable="w14 w15 w16se w16cid w16 w16cex wp14">
   <w:body>
     <w:p>
       <w:pPr>
         <w:pStyle w:val="Heading1"/>
-        <w:rPr/>
       </w:pPr>
-      <w:bookmarkStart w:colFirst="0" w:colLast="0" w:name="_gjdgxs" w:id="0"/>
+      <w:bookmarkStart w:id="0" w:name="_gjdgxs" w:colFirst="0" w:colLast="0"/>
       <w:bookmarkEnd w:id="0"/>
       <w:r>
-        <w:rPr>
-          <w:rtl w:val="0"/>
-        </w:rPr>
-        <w:t xml:space="preserve">Chapter 1</w:t>
+        <w:t>Chapter 1</w:t>
       </w:r>
     </w:p>
     <w:p>
       <w:pPr>
         <w:pStyle w:val="Subtitle"/>
-        <w:rPr/>
       </w:pPr>
       <w:r>
-        <w:rPr>
-          <w:rtl w:val="0"/>
-        </w:rPr>
-        <w:t xml:space="preserve">Fly Me to the Moon</w:t>
+        <w:t>Fly Me to the Moon</w:t>
+      </w:r>
+    </w:p>
+    <w:p>
+      <w:r>
+        <w:tab/>
+        <w:t>The first thing she noticed were the lights, searingly bright that she had to shield her eyes. As her eyes started to adjust, she saw that the lights were actually just the sunlight passing through the various solar amplifiers installed above, beating down on her face through a window. She started to notice the sound of bustle and laughter as she took in the sight of people having spirited conversations with large mugs of beer, wiping the froth away from their lips. Some seemed to genuinely be in a celebratory mood while for most, as inspector Nancy often noticed in bars, the booze was the only cause for celebration in a lifetime of mundanity.</w:t>
       </w:r>
     </w:p>
     <w:p>
       <w:pPr>
-        <w:rPr/>
+        <w:ind w:firstLine="720"/>
       </w:pPr>
       <w:r>
-        <w:rPr>
-          <w:rtl w:val="0"/>
-        </w:rPr>
-        <w:tab/>
-        <w:t xml:space="preserve">The first thing she noticed were the lights, searingly bright that she had to shield her eyes. As her eyes started to adjust, she saw that the lights were actually just the sunlight passing through the various amps above, beating down on her face through a window. She started to notice the sound of bustle and laughter as she took in the sight of people having spirited conversations with large mugs of beer, wiping the froth away from their lips. Some seemed to genuinely be in a celebratory mood while for most, as inspector Nancy often noticed in bars, the booze was the only cause for celebration in a lifetime of mundanity. “You up for another?” asked a deep voice emanating from her left. She jerked her head in the direction of the voice, mildly startled and feeling a tad delirious. “Err.. Maybe I…” she started but that was all the face behind the voice needed. “Two more please!” said the man before Nancy could object. “You know, we really ought to hold back a bit on the booze Nancy.”, he said. “That’s what I was going to say before you went ahead and put words in my mouth and ordered the next round.”, she snapped irritated discovering that her head had started to pound. “Okay! Okay! I’m sorry. This is the last one. It’s just that I don’t want our conversation to end.”, he said with a rather unapologetic tone. “You know what’s strange? I’m having a very hard time recognizing who exactly I’m having this conversation with and here you are talking as if we’ve known each other for years.” “Come on Nan, don’t play games with me. I know we’ve had a little too much of ‘the Martiani’ to drink, but surely you know me? Forget years, you’ve known me your whole life!” said the smooth baritone of a voice with a devious chuckle. The voice started to sound familiar though she couldn't yet put her finger on where she had heard it before. But to Nancy’s bewilderment, as she finally regained her senses and got a good look at the figure behind the charming voice, it came from a face and body she had seen countless times before and often had reasons to despise. The voice, she was hearing all this while was not coming from the face of a man but from a woman who was none other than she herself. Unable to process this, she jumped up from her seat and stumbled backward, her gaze transfixed on her apparent newfound and unwelcome twin with the deep male voice. “Who are you!?” she found herself shouting and suddenly the whole bar went silent and pitch black as if the Sun’s light was turned off by a flick of a switch. Blinded again, this time from darkness, Nancy started groping about and flailing her arms in frustration not having the remotest clue as to what was going on. “Think goddamn it! You’re a fucking detective for crying out loud.”, she muttered to herself. “Was she or rather ‘it’, my clone? But it was ruled a crime to clone humans after the presidential scandal way back in 73’. Where did they pull my DNA data from? The global DNA registry? No way that can be hacked that easily and no one’s going to go to all that trouble to create a clone of me. You’re a nobody. And what’s with the damn sun light getting cut off? Are the amps malfunctioning?” “That’s right detective. Do what you do best and rationalize what’s going on. But here’s an eye-opener for you… Not everything makes sense and neither does it have to. Just go with the flow!”, came the same voice as before but this time from behind her, interrupting her train of thought. “Who the hell are you and how are you inside my head? What do you want from me?!” screamed Nancy. “Oh, it’s not much really. I just want you to sing. I NEED you to sing Nancy Kolady.”, the voice replied maintaining the same delicious charm that Nancy just couldn’t shake from her mind and knew sounded unbelievably familiar. “Some elaborate joke this is mister or whoever you are. This is NOT funny! Let me go!” she protested vehemently. “So be it.”, said the voice and Nancy found herself hurtling through empty space, falling endlessly into a dark bottomless abyss. Nancy tried to scream her lungs out but she couldn’t hear a thing. Silence had never felt so deafening to her before and the whole world now seemed to be covered in a blanket of darkness and quiet. Nancy felt sick and thought she was going to pass out when her fall was stopped with such a violent jerk that she could have sworn that it would have snapped her neck in two. She was now floating and she noticed specks of twinkling light all around her. “Are those stars? Am I floating in space!?” she thought alarmed when she felt a sharp pain in her throat. “Now sing!” demanded the same voice which came from Nancy’s own mouth this time. She clasped her mouth shut, petrified, only to discover that she had started to lose all control of herself. Slowly, her lips opened and closed to the lyrics of one of her all-time favourite songs from one of her favourite artists. People like her in 2098 were rare for the music scene is quite a bit different from that more than a century ago. But to Nancy the songs from that era are timeless classics and just couldn't be replaced with the mindless bass heavy and autotuned tracks that dominated the charts today. As she was sucked into the magical tune of the song emanating from her own throat, she stopped fighting and let go of any little control she was desperately trying to regain. Detective Nancy was crooning the lyrics of Frank Sinatra’s “Fly me to the Moon” in the voice from the bar before that she now instantly recognized as Frank Sinatra’s. Just as she thought things couldn’t get even more surreal and magical even, the searing pain in her throat she had forgotten about in the wake of her discovery of her new talent, increased to unbearable levels. A slow trickle of blood started to flow through her hands which she had cradled over her neck. The trickle then became a steady stream which continuously seemed to increase in intensity. Nancy started to panic and desperately tried to stop the blood with her hands to the point where she was choking herself but discovered that she didn't need to breathe while floating around in space, still singing the song which seemed quite situational save for the abject terror she was in as opposed to feelings of love and happiness it signified. “In other words…”, came out Sinatra’s crescendo when her throat burst with a fountain of blood gushing out.</w:t>
+        <w:t>“You up for another?” asked a deep voice emanating from her left. She jerked her head in the direction of the voice, mildly startled and feeling a tad delirious. “Err... Maybe I…” she started but that was all the face behind the voice needed.</w:t>
+      </w:r>
+      <w:r>
+        <w:t xml:space="preserve"> </w:t>
+      </w:r>
+      <w:r>
+        <w:t xml:space="preserve">“Two more please!” said the man before Nancy could object. “You know, we really ought to hold back a bit on the booze Nancy.”, he said. “That’s what I was going to say before you went ahead and put words in my mouth and ordered the next round.”, she snapped irritated discovering that her head had started to pound. “Okay! Okay! I’m sorry. This is the last one. It’s just that I don’t want our conversation to end.”, he said with a rather unapologetic tone. “You know what’s strange? I’m having a very hard time recognizing who exactly I’m having this conversation with and here you are talking as if we’ve known each other for years.” </w:t>
       </w:r>
     </w:p>
     <w:p>
       <w:pPr>
-        <w:rPr/>
+        <w:ind w:firstLine="720"/>
       </w:pPr>
       <w:r>
-        <w:rPr>
-          <w:rtl w:val="0"/>
-        </w:rPr>
-        <w:tab/>
+        <w:t xml:space="preserve">“Come on Nan, don’t play games with me. I know we’ve had a little too much of ‘the </w:t>
+      </w:r>
+      <w:proofErr w:type="spellStart"/>
+      <w:r>
+        <w:t>Martiani</w:t>
+      </w:r>
+      <w:proofErr w:type="spellEnd"/>
+      <w:r>
+        <w:t xml:space="preserve">’ to drink, but surely you know me? Forget years, you’ve known me your whole life!” said the smooth baritone of a voice with a devious chuckle. The voice started to sound familiar though she couldn't yet put her finger on where she had heard it before. But to Nancy’s bewilderment, as she finally regained her senses and got a good look at the figure behind the charming voice, it came from a face and body she had seen countless times before and often had reasons to despise. The voice, she was hearing all this while was not coming from the face of a man but from a woman who was none other than she herself. Unable to process this, she jumped up from her seat and stumbled backward, her gaze transfixed on her apparent newfound and unwelcome twin with the deep male voice. </w:t>
+      </w:r>
+    </w:p>
+    <w:p>
+      <w:pPr>
+        <w:ind w:firstLine="720"/>
+      </w:pPr>
+      <w:r>
+        <w:t xml:space="preserve">“Who are you!?” she found herself shouting and suddenly the whole bar went silent and pitch black as if the Sun’s light was turned off by a flick of a switch. Blinded again, this time from darkness, Nancy started groping about and flailing her arms in frustration not having the remotest clue as to what was going on. “Think goddamn it! You’re a fucking detective for crying out loud.”, she muttered to herself. “Was she or rather ‘it’, my clone? But it was ruled a crime to clone humans after the presidential scandal way back in 73’. Where did they pull my DNA data from? The global DNA registry? No way that can be hacked that easily and no one’s going to go to all that trouble to create a clone of me. You’re a nobody. And what’s with the damn sun light getting cut off? Are the amps malfunctioning?” </w:t>
+      </w:r>
+    </w:p>
+    <w:p>
+      <w:pPr>
+        <w:ind w:firstLine="720"/>
+      </w:pPr>
+      <w:r>
+        <w:t xml:space="preserve">“That’s right detective. Do what you do best and rationalize what’s going on. But here’s an eye-opener for you… Not everything makes sense and neither does it have to. Just go with the flow!”, came the same voice as before but this time from behind her, interrupting her train of thought. “Who the hell </w:t>
+      </w:r>
+      <w:r>
+        <w:lastRenderedPageBreak/>
+        <w:t xml:space="preserve">are you and how are you inside my head? What do you want from me?!” screamed Nancy. “Oh, it’s not much really. I just want you to sing. I NEED you to sing Nancy </w:t>
+      </w:r>
+      <w:proofErr w:type="spellStart"/>
+      <w:r>
+        <w:t>Kolady</w:t>
+      </w:r>
+      <w:proofErr w:type="spellEnd"/>
+      <w:r>
+        <w:t xml:space="preserve">.”, the voice replied maintaining the same delicious charm that Nancy just couldn’t shake from her mind and knew sounded unbelievably familiar. “Some elaborate joke this is mister or whoever you are. This is NOT funny! Let me go!” she protested vehemently. “So be it.”, </w:t>
+      </w:r>
+      <w:r>
+        <w:t>echoed</w:t>
+      </w:r>
+      <w:r>
+        <w:t xml:space="preserve"> the voice</w:t>
+      </w:r>
+      <w:r>
+        <w:t>.</w:t>
+      </w:r>
+      <w:r>
         <w:t xml:space="preserve"> </w:t>
+      </w:r>
+    </w:p>
+    <w:p>
+      <w:pPr>
+        <w:ind w:firstLine="720"/>
+      </w:pPr>
+      <w:r>
+        <w:t>Suddenly, N</w:t>
+      </w:r>
+      <w:r>
+        <w:t xml:space="preserve">ancy found herself hurtling through empty space, falling endlessly into a dark bottomless abyss. </w:t>
+      </w:r>
+      <w:r>
+        <w:t>She</w:t>
+      </w:r>
+      <w:r>
+        <w:t xml:space="preserve"> tried to scream her lungs out but couldn’t hear a thing. Silence had never felt so deafening to her before and the whole world now seemed to be covered in a blanket of darkness and quiet. Nancy felt sick and thought she was going to pass out when her fall was stopped with such a violent jerk that she could have sworn that it would have snapped her neck in two. She was now floating and she noticed specks of twinkling light all around her. </w:t>
+      </w:r>
+    </w:p>
+    <w:p>
+      <w:pPr>
+        <w:ind w:firstLine="720"/>
+      </w:pPr>
+      <w:r>
+        <w:t xml:space="preserve">“Are those stars? Am I floating in space!?” she thought alarmed when she felt a sharp pain in her throat. “Now sing!” demanded the same voice which came from Nancy’s own mouth this time. She clasped her mouth shut, petrified, only to discover that she had started to lose all control of herself. Slowly, her lips opened and closed to the lyrics of one of her all-time </w:t>
+      </w:r>
+      <w:proofErr w:type="spellStart"/>
+      <w:r>
+        <w:t>favourite</w:t>
+      </w:r>
+      <w:proofErr w:type="spellEnd"/>
+      <w:r>
+        <w:t xml:space="preserve"> songs from one of her </w:t>
+      </w:r>
+      <w:proofErr w:type="spellStart"/>
+      <w:r>
+        <w:t>favourite</w:t>
+      </w:r>
+      <w:proofErr w:type="spellEnd"/>
+      <w:r>
+        <w:t xml:space="preserve"> artists. </w:t>
+      </w:r>
+    </w:p>
+    <w:p>
+      <w:pPr>
+        <w:ind w:firstLine="720"/>
+      </w:pPr>
+      <w:r>
+        <w:t xml:space="preserve">People like her in 2098 were rare for the music scene is quite a bit different from that more than a century ago. But to Nancy the songs from that era are timeless classics and just couldn't be replaced with the mindless bass heavy and autotuned tracks that dominated the charts today. As she was sucked into the magical tune of the song emanating from her own throat, she stopped fighting and let go of any little control she was desperately trying to regain. </w:t>
+      </w:r>
+    </w:p>
+    <w:p>
+      <w:pPr>
+        <w:ind w:firstLine="720"/>
+      </w:pPr>
+      <w:r>
+        <w:t xml:space="preserve">Detective Nancy was crooning the lyrics of Frank Sinatra’s “Fly me to the Moon” in the voice from the bar before that she now instantly recognized as Sinatra’s. Just as she thought things couldn’t get even more surreal and magical even, the searing pain in her throat she had forgotten about in the wake of her discovery of her new talent, increased to unbearable levels. A slow trickle of blood started to flow through her hands which she had cradled over her neck. The trickle then became a steady stream which continuously seemed to increase in intensity. Nancy started to panic and desperately tried to stop the blood with her hands to the point where </w:t>
+      </w:r>
+      <w:r>
+        <w:t xml:space="preserve">ordinarily, </w:t>
+      </w:r>
+      <w:r>
+        <w:t>she</w:t>
+      </w:r>
+      <w:r>
+        <w:t>’d</w:t>
+      </w:r>
+      <w:r>
+        <w:t xml:space="preserve"> </w:t>
+      </w:r>
+      <w:r>
+        <w:t>be</w:t>
+      </w:r>
+      <w:r>
+        <w:t xml:space="preserve"> choking herself</w:t>
+      </w:r>
+      <w:r>
+        <w:t>.</w:t>
+      </w:r>
+      <w:r>
+        <w:t xml:space="preserve"> </w:t>
+      </w:r>
+      <w:r>
+        <w:t>However, she</w:t>
+      </w:r>
+      <w:r>
+        <w:t xml:space="preserve"> discovered </w:t>
+      </w:r>
+      <w:r>
+        <w:t xml:space="preserve">only now </w:t>
+      </w:r>
+      <w:r>
+        <w:t>that she didn</w:t>
+      </w:r>
+      <w:r>
+        <w:t>’</w:t>
+      </w:r>
+      <w:r>
+        <w:t xml:space="preserve">t </w:t>
+      </w:r>
+      <w:r>
+        <w:t>feel any difficulty in breathing</w:t>
+      </w:r>
+      <w:r>
+        <w:t xml:space="preserve"> while floating around in space, still singing the song which seemed quite situational save for the abject terror she was in as opposed to feelings of love and happiness it signified. “In other </w:t>
+      </w:r>
+      <w:proofErr w:type="gramStart"/>
+      <w:r>
+        <w:t>words</w:t>
+      </w:r>
+      <w:proofErr w:type="gramEnd"/>
+      <w:r>
+        <w:t>…”, came out Sinatra’s crescendo when her throat burst with a fountain of blood gushing out.</w:t>
       </w:r>
     </w:p>
     <w:p>
       <w:pPr>
         <w:jc w:val="center"/>
-        <w:rPr>
-          <w:b w:val="1"/>
-        </w:rPr>
       </w:pPr>
       <w:r>
-        <w:rPr>
-          <w:b w:val="1"/>
-          <w:rtl w:val="0"/>
-        </w:rPr>
-        <w:t xml:space="preserve">***</w:t>
+        <w:t>*</w:t>
       </w:r>
     </w:p>
     <w:p>
-      <w:pPr>
-        <w:rPr/>
-      </w:pPr>
       <w:r>
         <w:rPr>
-          <w:b w:val="1"/>
-          <w:rtl w:val="0"/>
+          <w:b/>
         </w:rPr>
         <w:tab/>
       </w:r>
       <w:r>
-        <w:rPr>
-          <w:rtl w:val="0"/>
-        </w:rPr>
-        <w:t xml:space="preserve">Nancy jumped from her bed and instinctively felt her neck all over. A wave of relief washed over her seeing that it was in one piece and that it was just a ‘silly nightmare’. “Damn this case has really struck a nerve.”, she mumbled and wiped the beads of sweat that had collected on her forehead. She realized that her whole t-shirt was soaked in sweat and glanced at her bedside screen which announced that it was half past four in the morning, Earth time(UT) and (equivalent time on Mars).</w:t>
+        <w:t xml:space="preserve">Nancy </w:t>
+      </w:r>
+      <w:r>
+        <w:t xml:space="preserve">snapped </w:t>
+      </w:r>
+      <w:r>
+        <w:t xml:space="preserve">open her eyes </w:t>
+      </w:r>
+      <w:r>
+        <w:t xml:space="preserve">and instinctively felt her neck </w:t>
+      </w:r>
+      <w:r>
+        <w:t>feverishly as she rolled over in bed</w:t>
+      </w:r>
+      <w:r>
+        <w:t xml:space="preserve">. A wave of relief washed over her seeing that </w:t>
+      </w:r>
+      <w:r>
+        <w:t>she</w:t>
+      </w:r>
+      <w:r>
+        <w:t xml:space="preserve"> was in one piece and that it was just a nightmare. “Damn this case has really struck a nerve.”, she mumbled and wiped the beads of sweat that had collected on her forehead. She realized that</w:t>
+      </w:r>
+      <w:r>
+        <w:t xml:space="preserve"> a good part of</w:t>
+      </w:r>
+      <w:r>
+        <w:t xml:space="preserve"> her t-shirt was soaked in sweat</w:t>
+      </w:r>
+      <w:r>
+        <w:t>.</w:t>
+      </w:r>
+      <w:r>
+        <w:t xml:space="preserve"> </w:t>
+      </w:r>
+      <w:r>
+        <w:t xml:space="preserve">A quick </w:t>
+      </w:r>
+      <w:r>
+        <w:t>glanc</w:t>
+      </w:r>
+      <w:r>
+        <w:t>e</w:t>
+      </w:r>
+      <w:r>
+        <w:t xml:space="preserve"> at her bedside </w:t>
+      </w:r>
+      <w:r>
+        <w:t xml:space="preserve">smart </w:t>
+      </w:r>
+      <w:r>
+        <w:t xml:space="preserve">screen </w:t>
+      </w:r>
+      <w:r>
+        <w:t>told her</w:t>
+      </w:r>
+      <w:r>
+        <w:t xml:space="preserve"> that it was</w:t>
+      </w:r>
+      <w:r>
+        <w:t xml:space="preserve"> </w:t>
+      </w:r>
+      <w:r>
+        <w:t xml:space="preserve"> </w:t>
+      </w:r>
+      <w:r>
+        <w:t>05:38 AM</w:t>
+      </w:r>
+      <w:r>
+        <w:t xml:space="preserve">, Earth </w:t>
+      </w:r>
+      <w:proofErr w:type="gramStart"/>
+      <w:r>
+        <w:t>time(</w:t>
+      </w:r>
+      <w:proofErr w:type="gramEnd"/>
+      <w:r>
+        <w:t>UT)</w:t>
+      </w:r>
+      <w:r>
+        <w:t>.</w:t>
       </w:r>
     </w:p>
     <w:sectPr>
-      <w:pgSz w:h="15840" w:w="12240"/>
-      <w:pgMar w:bottom="1440" w:top="1440" w:left="1440" w:right="1440" w:header="720" w:footer="720"/>
+      <w:pgSz w:w="12240" w:h="15840"/>
+      <w:pgMar w:top="1440" w:right="1440" w:bottom="1440" w:left="1440" w:header="720" w:footer="720" w:gutter="0"/>
       <w:pgNumType w:start="1"/>
+      <w:cols w:space="720"/>
     </w:sectPr>
   </w:body>
 </w:document>
 </file>
 
-<file path=word/numbering.xml><?xml version="1.0" encoding="utf-8"?>
-<w:numbering xmlns:mc="http://schemas.openxmlformats.org/markup-compatibility/2006" xmlns:o="urn:schemas-microsoft-com:office:office" xmlns:r="http://schemas.openxmlformats.org/officeDocument/2006/relationships" xmlns:m="http://schemas.openxmlformats.org/officeDocument/2006/math" xmlns:v="urn:schemas-microsoft-com:vml" xmlns:wp="http://schemas.openxmlformats.org/drawingml/2006/wordprocessingDrawing" xmlns:w10="urn:schemas-microsoft-com:office:word" xmlns:w="http://schemas.openxmlformats.org/wordprocessingml/2006/main" xmlns:wne="http://schemas.microsoft.com/office/word/2006/wordml" xmlns:sl="http://schemas.openxmlformats.org/schemaLibrary/2006/main" xmlns:a="http://schemas.openxmlformats.org/drawingml/2006/main" xmlns:pic="http://schemas.openxmlformats.org/drawingml/2006/picture" xmlns:c="http://schemas.openxmlformats.org/drawingml/2006/chart" xmlns:lc="http://schemas.openxmlformats.org/drawingml/2006/lockedCanvas" xmlns:dgm="http://schemas.openxmlformats.org/drawingml/2006/diagram" xmlns:wps="http://schemas.microsoft.com/office/word/2010/wordprocessingShape" xmlns:wpg="http://schemas.microsoft.com/office/word/2010/wordprocessingGroup" xmlns:w14="http://schemas.microsoft.com/office/word/2010/wordml" xmlns:w15="http://schemas.microsoft.com/office/word/2012/wordml"/>
-</file>
-
 <file path=word/styles.xml><?xml version="1.0" encoding="utf-8"?>
-<w:styles xmlns:mc="http://schemas.openxmlformats.org/markup-compatibility/2006" xmlns:o="urn:schemas-microsoft-com:office:office" xmlns:r="http://schemas.openxmlformats.org/officeDocument/2006/relationships" xmlns:m="http://schemas.openxmlformats.org/officeDocument/2006/math" xmlns:v="urn:schemas-microsoft-com:vml" xmlns:wp="http://schemas.openxmlformats.org/drawingml/2006/wordprocessingDrawing" xmlns:w10="urn:schemas-microsoft-com:office:word" xmlns:w="http://schemas.openxmlformats.org/wordprocessingml/2006/main" xmlns:wne="http://schemas.microsoft.com/office/word/2006/wordml" xmlns:sl="http://schemas.openxmlformats.org/schemaLibrary/2006/main" xmlns:a="http://schemas.openxmlformats.org/drawingml/2006/main" xmlns:pic="http://schemas.openxmlformats.org/drawingml/2006/picture" xmlns:c="http://schemas.openxmlformats.org/drawingml/2006/chart" xmlns:lc="http://schemas.openxmlformats.org/drawingml/2006/lockedCanvas" xmlns:dgm="http://schemas.openxmlformats.org/drawingml/2006/diagram" xmlns:wps="http://schemas.microsoft.com/office/word/2010/wordprocessingShape" xmlns:wpg="http://schemas.microsoft.com/office/word/2010/wordprocessingGroup" xmlns:w14="http://schemas.microsoft.com/office/word/2010/wordml" xmlns:w15="http://schemas.microsoft.com/office/word/2012/wordml">
+<w:styles xmlns:mc="http://schemas.openxmlformats.org/markup-compatibility/2006" xmlns:r="http://schemas.openxmlformats.org/officeDocument/2006/relationships" xmlns:w="http://schemas.openxmlformats.org/wordprocessingml/2006/main" xmlns:w14="http://schemas.microsoft.com/office/word/2010/wordml" xmlns:w15="http://schemas.microsoft.com/office/word/2012/wordml" xmlns:w16cex="http://schemas.microsoft.com/office/word/2018/wordml/cex" xmlns:w16cid="http://schemas.microsoft.com/office/word/2016/wordml/cid" xmlns:w16="http://schemas.microsoft.com/office/word/2018/wordml" xmlns:w16se="http://schemas.microsoft.com/office/word/2015/wordml/symex" mc:Ignorable="w14 w15 w16se w16cid w16 w16cex">
   <w:docDefaults>
     <w:rPrDefault>
       <w:rPr>
-        <w:rFonts w:ascii="Calibri" w:cs="Calibri" w:eastAsia="Calibri" w:hAnsi="Calibri"/>
+        <w:rFonts w:ascii="Calibri" w:eastAsia="Calibri" w:hAnsi="Calibri" w:cs="Calibri"/>
         <w:sz w:val="22"/>
         <w:szCs w:val="22"/>
-        <w:lang w:val="en-US"/>
+        <w:lang w:val="en-US" w:eastAsia="en-GB" w:bidi="ar-SA"/>
       </w:rPr>
     </w:rPrDefault>
     <w:pPrDefault>
@@ -115,23 +335,402 @@
       </w:pPr>
     </w:pPrDefault>
   </w:docDefaults>
-  <w:style w:type="paragraph" w:styleId="Normal" w:default="1">
-    <w:name w:val="normal"/>
-  </w:style>
-  <w:style w:type="table" w:styleId="TableNormal" w:default="1">
-    <w:name w:val="Table Normal"/>
+  <w:latentStyles w:defLockedState="0" w:defUIPriority="99" w:defSemiHidden="0" w:defUnhideWhenUsed="0" w:defQFormat="0" w:count="376">
+    <w:lsdException w:name="Normal" w:uiPriority="0" w:qFormat="1"/>
+    <w:lsdException w:name="heading 1" w:uiPriority="9" w:qFormat="1"/>
+    <w:lsdException w:name="heading 2" w:semiHidden="1" w:uiPriority="9" w:unhideWhenUsed="1" w:qFormat="1"/>
+    <w:lsdException w:name="heading 3" w:semiHidden="1" w:uiPriority="9" w:unhideWhenUsed="1" w:qFormat="1"/>
+    <w:lsdException w:name="heading 4" w:semiHidden="1" w:uiPriority="9" w:unhideWhenUsed="1" w:qFormat="1"/>
+    <w:lsdException w:name="heading 5" w:semiHidden="1" w:uiPriority="9" w:unhideWhenUsed="1" w:qFormat="1"/>
+    <w:lsdException w:name="heading 6" w:semiHidden="1" w:uiPriority="9" w:unhideWhenUsed="1" w:qFormat="1"/>
+    <w:lsdException w:name="heading 7" w:semiHidden="1" w:uiPriority="9" w:unhideWhenUsed="1" w:qFormat="1"/>
+    <w:lsdException w:name="heading 8" w:semiHidden="1" w:uiPriority="9" w:unhideWhenUsed="1" w:qFormat="1"/>
+    <w:lsdException w:name="heading 9" w:semiHidden="1" w:uiPriority="9" w:unhideWhenUsed="1" w:qFormat="1"/>
+    <w:lsdException w:name="index 1" w:semiHidden="1" w:unhideWhenUsed="1"/>
+    <w:lsdException w:name="index 2" w:semiHidden="1" w:unhideWhenUsed="1"/>
+    <w:lsdException w:name="index 3" w:semiHidden="1" w:unhideWhenUsed="1"/>
+    <w:lsdException w:name="index 4" w:semiHidden="1" w:unhideWhenUsed="1"/>
+    <w:lsdException w:name="index 5" w:semiHidden="1" w:unhideWhenUsed="1"/>
+    <w:lsdException w:name="index 6" w:semiHidden="1" w:unhideWhenUsed="1"/>
+    <w:lsdException w:name="index 7" w:semiHidden="1" w:unhideWhenUsed="1"/>
+    <w:lsdException w:name="index 8" w:semiHidden="1" w:unhideWhenUsed="1"/>
+    <w:lsdException w:name="index 9" w:semiHidden="1" w:unhideWhenUsed="1"/>
+    <w:lsdException w:name="toc 1" w:semiHidden="1" w:uiPriority="39" w:unhideWhenUsed="1"/>
+    <w:lsdException w:name="toc 2" w:semiHidden="1" w:uiPriority="39" w:unhideWhenUsed="1"/>
+    <w:lsdException w:name="toc 3" w:semiHidden="1" w:uiPriority="39" w:unhideWhenUsed="1"/>
+    <w:lsdException w:name="toc 4" w:semiHidden="1" w:uiPriority="39" w:unhideWhenUsed="1"/>
+    <w:lsdException w:name="toc 5" w:semiHidden="1" w:uiPriority="39" w:unhideWhenUsed="1"/>
+    <w:lsdException w:name="toc 6" w:semiHidden="1" w:uiPriority="39" w:unhideWhenUsed="1"/>
+    <w:lsdException w:name="toc 7" w:semiHidden="1" w:uiPriority="39" w:unhideWhenUsed="1"/>
+    <w:lsdException w:name="toc 8" w:semiHidden="1" w:uiPriority="39" w:unhideWhenUsed="1"/>
+    <w:lsdException w:name="toc 9" w:semiHidden="1" w:uiPriority="39" w:unhideWhenUsed="1"/>
+    <w:lsdException w:name="Normal Indent" w:semiHidden="1" w:unhideWhenUsed="1"/>
+    <w:lsdException w:name="footnote text" w:semiHidden="1" w:unhideWhenUsed="1"/>
+    <w:lsdException w:name="annotation text" w:semiHidden="1" w:unhideWhenUsed="1"/>
+    <w:lsdException w:name="header" w:semiHidden="1" w:unhideWhenUsed="1"/>
+    <w:lsdException w:name="footer" w:semiHidden="1" w:unhideWhenUsed="1"/>
+    <w:lsdException w:name="index heading" w:semiHidden="1" w:unhideWhenUsed="1"/>
+    <w:lsdException w:name="caption" w:semiHidden="1" w:uiPriority="35" w:unhideWhenUsed="1" w:qFormat="1"/>
+    <w:lsdException w:name="table of figures" w:semiHidden="1" w:unhideWhenUsed="1"/>
+    <w:lsdException w:name="envelope address" w:semiHidden="1" w:unhideWhenUsed="1"/>
+    <w:lsdException w:name="envelope return" w:semiHidden="1" w:unhideWhenUsed="1"/>
+    <w:lsdException w:name="footnote reference" w:semiHidden="1" w:unhideWhenUsed="1"/>
+    <w:lsdException w:name="annotation reference" w:semiHidden="1" w:unhideWhenUsed="1"/>
+    <w:lsdException w:name="line number" w:semiHidden="1" w:unhideWhenUsed="1"/>
+    <w:lsdException w:name="page number" w:semiHidden="1" w:unhideWhenUsed="1"/>
+    <w:lsdException w:name="endnote reference" w:semiHidden="1" w:unhideWhenUsed="1"/>
+    <w:lsdException w:name="endnote text" w:semiHidden="1" w:unhideWhenUsed="1"/>
+    <w:lsdException w:name="table of authorities" w:semiHidden="1" w:unhideWhenUsed="1"/>
+    <w:lsdException w:name="macro" w:semiHidden="1" w:unhideWhenUsed="1"/>
+    <w:lsdException w:name="toa heading" w:semiHidden="1" w:unhideWhenUsed="1"/>
+    <w:lsdException w:name="List" w:semiHidden="1" w:unhideWhenUsed="1"/>
+    <w:lsdException w:name="List Bullet" w:semiHidden="1" w:unhideWhenUsed="1"/>
+    <w:lsdException w:name="List Number" w:semiHidden="1" w:unhideWhenUsed="1"/>
+    <w:lsdException w:name="List 2" w:semiHidden="1" w:unhideWhenUsed="1"/>
+    <w:lsdException w:name="List 3" w:semiHidden="1" w:unhideWhenUsed="1"/>
+    <w:lsdException w:name="List 4" w:semiHidden="1" w:unhideWhenUsed="1"/>
+    <w:lsdException w:name="List 5" w:semiHidden="1" w:unhideWhenUsed="1"/>
+    <w:lsdException w:name="List Bullet 2" w:semiHidden="1" w:unhideWhenUsed="1"/>
+    <w:lsdException w:name="List Bullet 3" w:semiHidden="1" w:unhideWhenUsed="1"/>
+    <w:lsdException w:name="List Bullet 4" w:semiHidden="1" w:unhideWhenUsed="1"/>
+    <w:lsdException w:name="List Bullet 5" w:semiHidden="1" w:unhideWhenUsed="1"/>
+    <w:lsdException w:name="List Number 2" w:semiHidden="1" w:unhideWhenUsed="1"/>
+    <w:lsdException w:name="List Number 3" w:semiHidden="1" w:unhideWhenUsed="1"/>
+    <w:lsdException w:name="List Number 4" w:semiHidden="1" w:unhideWhenUsed="1"/>
+    <w:lsdException w:name="List Number 5" w:semiHidden="1" w:unhideWhenUsed="1"/>
+    <w:lsdException w:name="Title" w:uiPriority="10" w:qFormat="1"/>
+    <w:lsdException w:name="Closing" w:semiHidden="1" w:unhideWhenUsed="1"/>
+    <w:lsdException w:name="Signature" w:semiHidden="1" w:unhideWhenUsed="1"/>
+    <w:lsdException w:name="Default Paragraph Font" w:semiHidden="1" w:uiPriority="1" w:unhideWhenUsed="1"/>
+    <w:lsdException w:name="Body Text" w:semiHidden="1" w:unhideWhenUsed="1"/>
+    <w:lsdException w:name="Body Text Indent" w:semiHidden="1" w:unhideWhenUsed="1"/>
+    <w:lsdException w:name="List Continue" w:semiHidden="1" w:unhideWhenUsed="1"/>
+    <w:lsdException w:name="List Continue 2" w:semiHidden="1" w:unhideWhenUsed="1"/>
+    <w:lsdException w:name="List Continue 3" w:semiHidden="1" w:unhideWhenUsed="1"/>
+    <w:lsdException w:name="List Continue 4" w:semiHidden="1" w:unhideWhenUsed="1"/>
+    <w:lsdException w:name="List Continue 5" w:semiHidden="1" w:unhideWhenUsed="1"/>
+    <w:lsdException w:name="Message Header" w:semiHidden="1" w:unhideWhenUsed="1"/>
+    <w:lsdException w:name="Subtitle" w:uiPriority="11" w:qFormat="1"/>
+    <w:lsdException w:name="Salutation" w:semiHidden="1" w:unhideWhenUsed="1"/>
+    <w:lsdException w:name="Date" w:semiHidden="1" w:unhideWhenUsed="1"/>
+    <w:lsdException w:name="Body Text First Indent" w:semiHidden="1" w:unhideWhenUsed="1"/>
+    <w:lsdException w:name="Body Text First Indent 2" w:semiHidden="1" w:unhideWhenUsed="1"/>
+    <w:lsdException w:name="Note Heading" w:semiHidden="1" w:unhideWhenUsed="1"/>
+    <w:lsdException w:name="Body Text 2" w:semiHidden="1" w:unhideWhenUsed="1"/>
+    <w:lsdException w:name="Body Text 3" w:semiHidden="1" w:unhideWhenUsed="1"/>
+    <w:lsdException w:name="Body Text Indent 2" w:semiHidden="1" w:unhideWhenUsed="1"/>
+    <w:lsdException w:name="Body Text Indent 3" w:semiHidden="1" w:unhideWhenUsed="1"/>
+    <w:lsdException w:name="Block Text" w:semiHidden="1" w:unhideWhenUsed="1"/>
+    <w:lsdException w:name="Hyperlink" w:semiHidden="1" w:unhideWhenUsed="1"/>
+    <w:lsdException w:name="FollowedHyperlink" w:semiHidden="1" w:unhideWhenUsed="1"/>
+    <w:lsdException w:name="Strong" w:uiPriority="22" w:qFormat="1"/>
+    <w:lsdException w:name="Emphasis" w:uiPriority="20" w:qFormat="1"/>
+    <w:lsdException w:name="Document Map" w:semiHidden="1" w:unhideWhenUsed="1"/>
+    <w:lsdException w:name="Plain Text" w:semiHidden="1" w:unhideWhenUsed="1"/>
+    <w:lsdException w:name="E-mail Signature" w:semiHidden="1" w:unhideWhenUsed="1"/>
+    <w:lsdException w:name="HTML Top of Form" w:semiHidden="1" w:unhideWhenUsed="1"/>
+    <w:lsdException w:name="HTML Bottom of Form" w:semiHidden="1" w:unhideWhenUsed="1"/>
+    <w:lsdException w:name="Normal (Web)" w:semiHidden="1" w:unhideWhenUsed="1"/>
+    <w:lsdException w:name="HTML Acronym" w:semiHidden="1" w:unhideWhenUsed="1"/>
+    <w:lsdException w:name="HTML Address" w:semiHidden="1" w:unhideWhenUsed="1"/>
+    <w:lsdException w:name="HTML Cite" w:semiHidden="1" w:unhideWhenUsed="1"/>
+    <w:lsdException w:name="HTML Code" w:semiHidden="1" w:unhideWhenUsed="1"/>
+    <w:lsdException w:name="HTML Definition" w:semiHidden="1" w:unhideWhenUsed="1"/>
+    <w:lsdException w:name="HTML Keyboard" w:semiHidden="1" w:unhideWhenUsed="1"/>
+    <w:lsdException w:name="HTML Preformatted" w:semiHidden="1" w:unhideWhenUsed="1"/>
+    <w:lsdException w:name="HTML Sample" w:semiHidden="1" w:unhideWhenUsed="1"/>
+    <w:lsdException w:name="HTML Typewriter" w:semiHidden="1" w:unhideWhenUsed="1"/>
+    <w:lsdException w:name="HTML Variable" w:semiHidden="1" w:unhideWhenUsed="1"/>
+    <w:lsdException w:name="Normal Table" w:semiHidden="1" w:unhideWhenUsed="1"/>
+    <w:lsdException w:name="annotation subject" w:semiHidden="1" w:unhideWhenUsed="1"/>
+    <w:lsdException w:name="No List" w:semiHidden="1" w:unhideWhenUsed="1"/>
+    <w:lsdException w:name="Outline List 1" w:semiHidden="1" w:unhideWhenUsed="1"/>
+    <w:lsdException w:name="Outline List 2" w:semiHidden="1" w:unhideWhenUsed="1"/>
+    <w:lsdException w:name="Outline List 3" w:semiHidden="1" w:unhideWhenUsed="1"/>
+    <w:lsdException w:name="Table Simple 1" w:semiHidden="1" w:unhideWhenUsed="1"/>
+    <w:lsdException w:name="Table Simple 2" w:semiHidden="1" w:unhideWhenUsed="1"/>
+    <w:lsdException w:name="Table Simple 3" w:semiHidden="1" w:unhideWhenUsed="1"/>
+    <w:lsdException w:name="Table Classic 1" w:semiHidden="1" w:unhideWhenUsed="1"/>
+    <w:lsdException w:name="Table Classic 2" w:semiHidden="1" w:unhideWhenUsed="1"/>
+    <w:lsdException w:name="Table Classic 3" w:semiHidden="1" w:unhideWhenUsed="1"/>
+    <w:lsdException w:name="Table Classic 4" w:semiHidden="1" w:unhideWhenUsed="1"/>
+    <w:lsdException w:name="Table Colorful 1" w:semiHidden="1" w:unhideWhenUsed="1"/>
+    <w:lsdException w:name="Table Colorful 2" w:semiHidden="1" w:unhideWhenUsed="1"/>
+    <w:lsdException w:name="Table Colorful 3" w:semiHidden="1" w:unhideWhenUsed="1"/>
+    <w:lsdException w:name="Table Columns 1" w:semiHidden="1" w:unhideWhenUsed="1"/>
+    <w:lsdException w:name="Table Columns 2" w:semiHidden="1" w:unhideWhenUsed="1"/>
+    <w:lsdException w:name="Table Columns 3" w:semiHidden="1" w:unhideWhenUsed="1"/>
+    <w:lsdException w:name="Table Columns 4" w:semiHidden="1" w:unhideWhenUsed="1"/>
+    <w:lsdException w:name="Table Columns 5" w:semiHidden="1" w:unhideWhenUsed="1"/>
+    <w:lsdException w:name="Table Grid 1" w:semiHidden="1" w:unhideWhenUsed="1"/>
+    <w:lsdException w:name="Table Grid 2" w:semiHidden="1" w:unhideWhenUsed="1"/>
+    <w:lsdException w:name="Table Grid 3" w:semiHidden="1" w:unhideWhenUsed="1"/>
+    <w:lsdException w:name="Table Grid 4" w:semiHidden="1" w:unhideWhenUsed="1"/>
+    <w:lsdException w:name="Table Grid 5" w:semiHidden="1" w:unhideWhenUsed="1"/>
+    <w:lsdException w:name="Table Grid 6" w:semiHidden="1" w:unhideWhenUsed="1"/>
+    <w:lsdException w:name="Table Grid 7" w:semiHidden="1" w:unhideWhenUsed="1"/>
+    <w:lsdException w:name="Table Grid 8" w:semiHidden="1" w:unhideWhenUsed="1"/>
+    <w:lsdException w:name="Table List 1" w:semiHidden="1" w:unhideWhenUsed="1"/>
+    <w:lsdException w:name="Table List 2" w:semiHidden="1" w:unhideWhenUsed="1"/>
+    <w:lsdException w:name="Table List 3" w:semiHidden="1" w:unhideWhenUsed="1"/>
+    <w:lsdException w:name="Table List 4" w:semiHidden="1" w:unhideWhenUsed="1"/>
+    <w:lsdException w:name="Table List 5" w:semiHidden="1" w:unhideWhenUsed="1"/>
+    <w:lsdException w:name="Table List 6" w:semiHidden="1" w:unhideWhenUsed="1"/>
+    <w:lsdException w:name="Table List 7" w:semiHidden="1" w:unhideWhenUsed="1"/>
+    <w:lsdException w:name="Table List 8" w:semiHidden="1" w:unhideWhenUsed="1"/>
+    <w:lsdException w:name="Table 3D effects 1" w:semiHidden="1" w:unhideWhenUsed="1"/>
+    <w:lsdException w:name="Table 3D effects 2" w:semiHidden="1" w:unhideWhenUsed="1"/>
+    <w:lsdException w:name="Table 3D effects 3" w:semiHidden="1" w:unhideWhenUsed="1"/>
+    <w:lsdException w:name="Table Contemporary" w:semiHidden="1" w:unhideWhenUsed="1"/>
+    <w:lsdException w:name="Table Elegant" w:semiHidden="1" w:unhideWhenUsed="1"/>
+    <w:lsdException w:name="Table Professional" w:semiHidden="1" w:unhideWhenUsed="1"/>
+    <w:lsdException w:name="Table Subtle 1" w:semiHidden="1" w:unhideWhenUsed="1"/>
+    <w:lsdException w:name="Table Subtle 2" w:semiHidden="1" w:unhideWhenUsed="1"/>
+    <w:lsdException w:name="Table Web 1" w:semiHidden="1" w:unhideWhenUsed="1"/>
+    <w:lsdException w:name="Table Web 2" w:semiHidden="1" w:unhideWhenUsed="1"/>
+    <w:lsdException w:name="Table Web 3" w:semiHidden="1" w:unhideWhenUsed="1"/>
+    <w:lsdException w:name="Balloon Text" w:semiHidden="1" w:unhideWhenUsed="1"/>
+    <w:lsdException w:name="Table Grid" w:uiPriority="39"/>
+    <w:lsdException w:name="Table Theme" w:semiHidden="1" w:unhideWhenUsed="1"/>
+    <w:lsdException w:name="Placeholder Text" w:semiHidden="1"/>
+    <w:lsdException w:name="No Spacing" w:uiPriority="1" w:qFormat="1"/>
+    <w:lsdException w:name="Light Shading" w:uiPriority="60"/>
+    <w:lsdException w:name="Light List" w:uiPriority="61"/>
+    <w:lsdException w:name="Light Grid" w:uiPriority="62"/>
+    <w:lsdException w:name="Medium Shading 1" w:uiPriority="63"/>
+    <w:lsdException w:name="Medium Shading 2" w:uiPriority="64"/>
+    <w:lsdException w:name="Medium List 1" w:uiPriority="65"/>
+    <w:lsdException w:name="Medium List 2" w:uiPriority="66"/>
+    <w:lsdException w:name="Medium Grid 1" w:uiPriority="67"/>
+    <w:lsdException w:name="Medium Grid 2" w:uiPriority="68"/>
+    <w:lsdException w:name="Medium Grid 3" w:uiPriority="69"/>
+    <w:lsdException w:name="Dark List" w:uiPriority="70"/>
+    <w:lsdException w:name="Colorful Shading" w:uiPriority="71"/>
+    <w:lsdException w:name="Colorful List" w:uiPriority="72"/>
+    <w:lsdException w:name="Colorful Grid" w:uiPriority="73"/>
+    <w:lsdException w:name="Light Shading Accent 1" w:uiPriority="60"/>
+    <w:lsdException w:name="Light List Accent 1" w:uiPriority="61"/>
+    <w:lsdException w:name="Light Grid Accent 1" w:uiPriority="62"/>
+    <w:lsdException w:name="Medium Shading 1 Accent 1" w:uiPriority="63"/>
+    <w:lsdException w:name="Medium Shading 2 Accent 1" w:uiPriority="64"/>
+    <w:lsdException w:name="Medium List 1 Accent 1" w:uiPriority="65"/>
+    <w:lsdException w:name="Revision" w:semiHidden="1"/>
+    <w:lsdException w:name="List Paragraph" w:uiPriority="34" w:qFormat="1"/>
+    <w:lsdException w:name="Quote" w:uiPriority="29" w:qFormat="1"/>
+    <w:lsdException w:name="Intense Quote" w:uiPriority="30" w:qFormat="1"/>
+    <w:lsdException w:name="Medium List 2 Accent 1" w:uiPriority="66"/>
+    <w:lsdException w:name="Medium Grid 1 Accent 1" w:uiPriority="67"/>
+    <w:lsdException w:name="Medium Grid 2 Accent 1" w:uiPriority="68"/>
+    <w:lsdException w:name="Medium Grid 3 Accent 1" w:uiPriority="69"/>
+    <w:lsdException w:name="Dark List Accent 1" w:uiPriority="70"/>
+    <w:lsdException w:name="Colorful Shading Accent 1" w:uiPriority="71"/>
+    <w:lsdException w:name="Colorful List Accent 1" w:uiPriority="72"/>
+    <w:lsdException w:name="Colorful Grid Accent 1" w:uiPriority="73"/>
+    <w:lsdException w:name="Light Shading Accent 2" w:uiPriority="60"/>
+    <w:lsdException w:name="Light List Accent 2" w:uiPriority="61"/>
+    <w:lsdException w:name="Light Grid Accent 2" w:uiPriority="62"/>
+    <w:lsdException w:name="Medium Shading 1 Accent 2" w:uiPriority="63"/>
+    <w:lsdException w:name="Medium Shading 2 Accent 2" w:uiPriority="64"/>
+    <w:lsdException w:name="Medium List 1 Accent 2" w:uiPriority="65"/>
+    <w:lsdException w:name="Medium List 2 Accent 2" w:uiPriority="66"/>
+    <w:lsdException w:name="Medium Grid 1 Accent 2" w:uiPriority="67"/>
+    <w:lsdException w:name="Medium Grid 2 Accent 2" w:uiPriority="68"/>
+    <w:lsdException w:name="Medium Grid 3 Accent 2" w:uiPriority="69"/>
+    <w:lsdException w:name="Dark List Accent 2" w:uiPriority="70"/>
+    <w:lsdException w:name="Colorful Shading Accent 2" w:uiPriority="71"/>
+    <w:lsdException w:name="Colorful List Accent 2" w:uiPriority="72"/>
+    <w:lsdException w:name="Colorful Grid Accent 2" w:uiPriority="73"/>
+    <w:lsdException w:name="Light Shading Accent 3" w:uiPriority="60"/>
+    <w:lsdException w:name="Light List Accent 3" w:uiPriority="61"/>
+    <w:lsdException w:name="Light Grid Accent 3" w:uiPriority="62"/>
+    <w:lsdException w:name="Medium Shading 1 Accent 3" w:uiPriority="63"/>
+    <w:lsdException w:name="Medium Shading 2 Accent 3" w:uiPriority="64"/>
+    <w:lsdException w:name="Medium List 1 Accent 3" w:uiPriority="65"/>
+    <w:lsdException w:name="Medium List 2 Accent 3" w:uiPriority="66"/>
+    <w:lsdException w:name="Medium Grid 1 Accent 3" w:uiPriority="67"/>
+    <w:lsdException w:name="Medium Grid 2 Accent 3" w:uiPriority="68"/>
+    <w:lsdException w:name="Medium Grid 3 Accent 3" w:uiPriority="69"/>
+    <w:lsdException w:name="Dark List Accent 3" w:uiPriority="70"/>
+    <w:lsdException w:name="Colorful Shading Accent 3" w:uiPriority="71"/>
+    <w:lsdException w:name="Colorful List Accent 3" w:uiPriority="72"/>
+    <w:lsdException w:name="Colorful Grid Accent 3" w:uiPriority="73"/>
+    <w:lsdException w:name="Light Shading Accent 4" w:uiPriority="60"/>
+    <w:lsdException w:name="Light List Accent 4" w:uiPriority="61"/>
+    <w:lsdException w:name="Light Grid Accent 4" w:uiPriority="62"/>
+    <w:lsdException w:name="Medium Shading 1 Accent 4" w:uiPriority="63"/>
+    <w:lsdException w:name="Medium Shading 2 Accent 4" w:uiPriority="64"/>
+    <w:lsdException w:name="Medium List 1 Accent 4" w:uiPriority="65"/>
+    <w:lsdException w:name="Medium List 2 Accent 4" w:uiPriority="66"/>
+    <w:lsdException w:name="Medium Grid 1 Accent 4" w:uiPriority="67"/>
+    <w:lsdException w:name="Medium Grid 2 Accent 4" w:uiPriority="68"/>
+    <w:lsdException w:name="Medium Grid 3 Accent 4" w:uiPriority="69"/>
+    <w:lsdException w:name="Dark List Accent 4" w:uiPriority="70"/>
+    <w:lsdException w:name="Colorful Shading Accent 4" w:uiPriority="71"/>
+    <w:lsdException w:name="Colorful List Accent 4" w:uiPriority="72"/>
+    <w:lsdException w:name="Colorful Grid Accent 4" w:uiPriority="73"/>
+    <w:lsdException w:name="Light Shading Accent 5" w:uiPriority="60"/>
+    <w:lsdException w:name="Light List Accent 5" w:uiPriority="61"/>
+    <w:lsdException w:name="Light Grid Accent 5" w:uiPriority="62"/>
+    <w:lsdException w:name="Medium Shading 1 Accent 5" w:uiPriority="63"/>
+    <w:lsdException w:name="Medium Shading 2 Accent 5" w:uiPriority="64"/>
+    <w:lsdException w:name="Medium List 1 Accent 5" w:uiPriority="65"/>
+    <w:lsdException w:name="Medium List 2 Accent 5" w:uiPriority="66"/>
+    <w:lsdException w:name="Medium Grid 1 Accent 5" w:uiPriority="67"/>
+    <w:lsdException w:name="Medium Grid 2 Accent 5" w:uiPriority="68"/>
+    <w:lsdException w:name="Medium Grid 3 Accent 5" w:uiPriority="69"/>
+    <w:lsdException w:name="Dark List Accent 5" w:uiPriority="70"/>
+    <w:lsdException w:name="Colorful Shading Accent 5" w:uiPriority="71"/>
+    <w:lsdException w:name="Colorful List Accent 5" w:uiPriority="72"/>
+    <w:lsdException w:name="Colorful Grid Accent 5" w:uiPriority="73"/>
+    <w:lsdException w:name="Light Shading Accent 6" w:uiPriority="60"/>
+    <w:lsdException w:name="Light List Accent 6" w:uiPriority="61"/>
+    <w:lsdException w:name="Light Grid Accent 6" w:uiPriority="62"/>
+    <w:lsdException w:name="Medium Shading 1 Accent 6" w:uiPriority="63"/>
+    <w:lsdException w:name="Medium Shading 2 Accent 6" w:uiPriority="64"/>
+    <w:lsdException w:name="Medium List 1 Accent 6" w:uiPriority="65"/>
+    <w:lsdException w:name="Medium List 2 Accent 6" w:uiPriority="66"/>
+    <w:lsdException w:name="Medium Grid 1 Accent 6" w:uiPriority="67"/>
+    <w:lsdException w:name="Medium Grid 2 Accent 6" w:uiPriority="68"/>
+    <w:lsdException w:name="Medium Grid 3 Accent 6" w:uiPriority="69"/>
+    <w:lsdException w:name="Dark List Accent 6" w:uiPriority="70"/>
+    <w:lsdException w:name="Colorful Shading Accent 6" w:uiPriority="71"/>
+    <w:lsdException w:name="Colorful List Accent 6" w:uiPriority="72"/>
+    <w:lsdException w:name="Colorful Grid Accent 6" w:uiPriority="73"/>
+    <w:lsdException w:name="Subtle Emphasis" w:uiPriority="19" w:qFormat="1"/>
+    <w:lsdException w:name="Intense Emphasis" w:uiPriority="21" w:qFormat="1"/>
+    <w:lsdException w:name="Subtle Reference" w:uiPriority="31" w:qFormat="1"/>
+    <w:lsdException w:name="Intense Reference" w:uiPriority="32" w:qFormat="1"/>
+    <w:lsdException w:name="Book Title" w:uiPriority="33" w:qFormat="1"/>
+    <w:lsdException w:name="Bibliography" w:semiHidden="1" w:uiPriority="37" w:unhideWhenUsed="1"/>
+    <w:lsdException w:name="TOC Heading" w:semiHidden="1" w:uiPriority="39" w:unhideWhenUsed="1" w:qFormat="1"/>
+    <w:lsdException w:name="Plain Table 1" w:uiPriority="41"/>
+    <w:lsdException w:name="Plain Table 2" w:uiPriority="42"/>
+    <w:lsdException w:name="Plain Table 3" w:uiPriority="43"/>
+    <w:lsdException w:name="Plain Table 4" w:uiPriority="44"/>
+    <w:lsdException w:name="Plain Table 5" w:uiPriority="45"/>
+    <w:lsdException w:name="Grid Table Light" w:uiPriority="40"/>
+    <w:lsdException w:name="Grid Table 1 Light" w:uiPriority="46"/>
+    <w:lsdException w:name="Grid Table 2" w:uiPriority="47"/>
+    <w:lsdException w:name="Grid Table 3" w:uiPriority="48"/>
+    <w:lsdException w:name="Grid Table 4" w:uiPriority="49"/>
+    <w:lsdException w:name="Grid Table 5 Dark" w:uiPriority="50"/>
+    <w:lsdException w:name="Grid Table 6 Colorful" w:uiPriority="51"/>
+    <w:lsdException w:name="Grid Table 7 Colorful" w:uiPriority="52"/>
+    <w:lsdException w:name="Grid Table 1 Light Accent 1" w:uiPriority="46"/>
+    <w:lsdException w:name="Grid Table 2 Accent 1" w:uiPriority="47"/>
+    <w:lsdException w:name="Grid Table 3 Accent 1" w:uiPriority="48"/>
+    <w:lsdException w:name="Grid Table 4 Accent 1" w:uiPriority="49"/>
+    <w:lsdException w:name="Grid Table 5 Dark Accent 1" w:uiPriority="50"/>
+    <w:lsdException w:name="Grid Table 6 Colorful Accent 1" w:uiPriority="51"/>
+    <w:lsdException w:name="Grid Table 7 Colorful Accent 1" w:uiPriority="52"/>
+    <w:lsdException w:name="Grid Table 1 Light Accent 2" w:uiPriority="46"/>
+    <w:lsdException w:name="Grid Table 2 Accent 2" w:uiPriority="47"/>
+    <w:lsdException w:name="Grid Table 3 Accent 2" w:uiPriority="48"/>
+    <w:lsdException w:name="Grid Table 4 Accent 2" w:uiPriority="49"/>
+    <w:lsdException w:name="Grid Table 5 Dark Accent 2" w:uiPriority="50"/>
+    <w:lsdException w:name="Grid Table 6 Colorful Accent 2" w:uiPriority="51"/>
+    <w:lsdException w:name="Grid Table 7 Colorful Accent 2" w:uiPriority="52"/>
+    <w:lsdException w:name="Grid Table 1 Light Accent 3" w:uiPriority="46"/>
+    <w:lsdException w:name="Grid Table 2 Accent 3" w:uiPriority="47"/>
+    <w:lsdException w:name="Grid Table 3 Accent 3" w:uiPriority="48"/>
+    <w:lsdException w:name="Grid Table 4 Accent 3" w:uiPriority="49"/>
+    <w:lsdException w:name="Grid Table 5 Dark Accent 3" w:uiPriority="50"/>
+    <w:lsdException w:name="Grid Table 6 Colorful Accent 3" w:uiPriority="51"/>
+    <w:lsdException w:name="Grid Table 7 Colorful Accent 3" w:uiPriority="52"/>
+    <w:lsdException w:name="Grid Table 1 Light Accent 4" w:uiPriority="46"/>
+    <w:lsdException w:name="Grid Table 2 Accent 4" w:uiPriority="47"/>
+    <w:lsdException w:name="Grid Table 3 Accent 4" w:uiPriority="48"/>
+    <w:lsdException w:name="Grid Table 4 Accent 4" w:uiPriority="49"/>
+    <w:lsdException w:name="Grid Table 5 Dark Accent 4" w:uiPriority="50"/>
+    <w:lsdException w:name="Grid Table 6 Colorful Accent 4" w:uiPriority="51"/>
+    <w:lsdException w:name="Grid Table 7 Colorful Accent 4" w:uiPriority="52"/>
+    <w:lsdException w:name="Grid Table 1 Light Accent 5" w:uiPriority="46"/>
+    <w:lsdException w:name="Grid Table 2 Accent 5" w:uiPriority="47"/>
+    <w:lsdException w:name="Grid Table 3 Accent 5" w:uiPriority="48"/>
+    <w:lsdException w:name="Grid Table 4 Accent 5" w:uiPriority="49"/>
+    <w:lsdException w:name="Grid Table 5 Dark Accent 5" w:uiPriority="50"/>
+    <w:lsdException w:name="Grid Table 6 Colorful Accent 5" w:uiPriority="51"/>
+    <w:lsdException w:name="Grid Table 7 Colorful Accent 5" w:uiPriority="52"/>
+    <w:lsdException w:name="Grid Table 1 Light Accent 6" w:uiPriority="46"/>
+    <w:lsdException w:name="Grid Table 2 Accent 6" w:uiPriority="47"/>
+    <w:lsdException w:name="Grid Table 3 Accent 6" w:uiPriority="48"/>
+    <w:lsdException w:name="Grid Table 4 Accent 6" w:uiPriority="49"/>
+    <w:lsdException w:name="Grid Table 5 Dark Accent 6" w:uiPriority="50"/>
+    <w:lsdException w:name="Grid Table 6 Colorful Accent 6" w:uiPriority="51"/>
+    <w:lsdException w:name="Grid Table 7 Colorful Accent 6" w:uiPriority="52"/>
+    <w:lsdException w:name="List Table 1 Light" w:uiPriority="46"/>
+    <w:lsdException w:name="List Table 2" w:uiPriority="47"/>
+    <w:lsdException w:name="List Table 3" w:uiPriority="48"/>
+    <w:lsdException w:name="List Table 4" w:uiPriority="49"/>
+    <w:lsdException w:name="List Table 5 Dark" w:uiPriority="50"/>
+    <w:lsdException w:name="List Table 6 Colorful" w:uiPriority="51"/>
+    <w:lsdException w:name="List Table 7 Colorful" w:uiPriority="52"/>
+    <w:lsdException w:name="List Table 1 Light Accent 1" w:uiPriority="46"/>
+    <w:lsdException w:name="List Table 2 Accent 1" w:uiPriority="47"/>
+    <w:lsdException w:name="List Table 3 Accent 1" w:uiPriority="48"/>
+    <w:lsdException w:name="List Table 4 Accent 1" w:uiPriority="49"/>
+    <w:lsdException w:name="List Table 5 Dark Accent 1" w:uiPriority="50"/>
+    <w:lsdException w:name="List Table 6 Colorful Accent 1" w:uiPriority="51"/>
+    <w:lsdException w:name="List Table 7 Colorful Accent 1" w:uiPriority="52"/>
+    <w:lsdException w:name="List Table 1 Light Accent 2" w:uiPriority="46"/>
+    <w:lsdException w:name="List Table 2 Accent 2" w:uiPriority="47"/>
+    <w:lsdException w:name="List Table 3 Accent 2" w:uiPriority="48"/>
+    <w:lsdException w:name="List Table 4 Accent 2" w:uiPriority="49"/>
+    <w:lsdException w:name="List Table 5 Dark Accent 2" w:uiPriority="50"/>
+    <w:lsdException w:name="List Table 6 Colorful Accent 2" w:uiPriority="51"/>
+    <w:lsdException w:name="List Table 7 Colorful Accent 2" w:uiPriority="52"/>
+    <w:lsdException w:name="List Table 1 Light Accent 3" w:uiPriority="46"/>
+    <w:lsdException w:name="List Table 2 Accent 3" w:uiPriority="47"/>
+    <w:lsdException w:name="List Table 3 Accent 3" w:uiPriority="48"/>
+    <w:lsdException w:name="List Table 4 Accent 3" w:uiPriority="49"/>
+    <w:lsdException w:name="List Table 5 Dark Accent 3" w:uiPriority="50"/>
+    <w:lsdException w:name="List Table 6 Colorful Accent 3" w:uiPriority="51"/>
+    <w:lsdException w:name="List Table 7 Colorful Accent 3" w:uiPriority="52"/>
+    <w:lsdException w:name="List Table 1 Light Accent 4" w:uiPriority="46"/>
+    <w:lsdException w:name="List Table 2 Accent 4" w:uiPriority="47"/>
+    <w:lsdException w:name="List Table 3 Accent 4" w:uiPriority="48"/>
+    <w:lsdException w:name="List Table 4 Accent 4" w:uiPriority="49"/>
+    <w:lsdException w:name="List Table 5 Dark Accent 4" w:uiPriority="50"/>
+    <w:lsdException w:name="List Table 6 Colorful Accent 4" w:uiPriority="51"/>
+    <w:lsdException w:name="List Table 7 Colorful Accent 4" w:uiPriority="52"/>
+    <w:lsdException w:name="List Table 1 Light Accent 5" w:uiPriority="46"/>
+    <w:lsdException w:name="List Table 2 Accent 5" w:uiPriority="47"/>
+    <w:lsdException w:name="List Table 3 Accent 5" w:uiPriority="48"/>
+    <w:lsdException w:name="List Table 4 Accent 5" w:uiPriority="49"/>
+    <w:lsdException w:name="List Table 5 Dark Accent 5" w:uiPriority="50"/>
+    <w:lsdException w:name="List Table 6 Colorful Accent 5" w:uiPriority="51"/>
+    <w:lsdException w:name="List Table 7 Colorful Accent 5" w:uiPriority="52"/>
+    <w:lsdException w:name="List Table 1 Light Accent 6" w:uiPriority="46"/>
+    <w:lsdException w:name="List Table 2 Accent 6" w:uiPriority="47"/>
+    <w:lsdException w:name="List Table 3 Accent 6" w:uiPriority="48"/>
+    <w:lsdException w:name="List Table 4 Accent 6" w:uiPriority="49"/>
+    <w:lsdException w:name="List Table 5 Dark Accent 6" w:uiPriority="50"/>
+    <w:lsdException w:name="List Table 6 Colorful Accent 6" w:uiPriority="51"/>
+    <w:lsdException w:name="List Table 7 Colorful Accent 6" w:uiPriority="52"/>
+    <w:lsdException w:name="Mention" w:semiHidden="1" w:unhideWhenUsed="1"/>
+    <w:lsdException w:name="Smart Hyperlink" w:semiHidden="1" w:unhideWhenUsed="1"/>
+    <w:lsdException w:name="Hashtag" w:semiHidden="1" w:unhideWhenUsed="1"/>
+    <w:lsdException w:name="Unresolved Mention" w:semiHidden="1" w:unhideWhenUsed="1"/>
+    <w:lsdException w:name="Smart Link" w:semiHidden="1" w:unhideWhenUsed="1"/>
+  </w:latentStyles>
+  <w:style w:type="paragraph" w:default="1" w:styleId="Normal">
+    <w:name w:val="Normal"/>
+    <w:qFormat/>
   </w:style>
   <w:style w:type="paragraph" w:styleId="Heading1">
     <w:name w:val="heading 1"/>
     <w:basedOn w:val="Normal"/>
     <w:next w:val="Normal"/>
+    <w:uiPriority w:val="9"/>
+    <w:qFormat/>
     <w:pPr>
-      <w:keepNext w:val="1"/>
-      <w:keepLines w:val="1"/>
-      <w:spacing w:after="120" w:before="480" w:lineRule="auto"/>
+      <w:keepNext/>
+      <w:keepLines/>
+      <w:spacing w:before="480" w:after="120"/>
+      <w:outlineLvl w:val="0"/>
     </w:pPr>
     <w:rPr>
-      <w:b w:val="1"/>
+      <w:b/>
       <w:sz w:val="48"/>
       <w:szCs w:val="48"/>
     </w:rPr>
@@ -140,13 +739,18 @@
     <w:name w:val="heading 2"/>
     <w:basedOn w:val="Normal"/>
     <w:next w:val="Normal"/>
+    <w:uiPriority w:val="9"/>
+    <w:semiHidden/>
+    <w:unhideWhenUsed/>
+    <w:qFormat/>
     <w:pPr>
-      <w:keepNext w:val="1"/>
-      <w:keepLines w:val="1"/>
-      <w:spacing w:after="80" w:before="360" w:lineRule="auto"/>
+      <w:keepNext/>
+      <w:keepLines/>
+      <w:spacing w:before="360" w:after="80"/>
+      <w:outlineLvl w:val="1"/>
     </w:pPr>
     <w:rPr>
-      <w:b w:val="1"/>
+      <w:b/>
       <w:sz w:val="36"/>
       <w:szCs w:val="36"/>
     </w:rPr>
@@ -155,13 +759,18 @@
     <w:name w:val="heading 3"/>
     <w:basedOn w:val="Normal"/>
     <w:next w:val="Normal"/>
+    <w:uiPriority w:val="9"/>
+    <w:semiHidden/>
+    <w:unhideWhenUsed/>
+    <w:qFormat/>
     <w:pPr>
-      <w:keepNext w:val="1"/>
-      <w:keepLines w:val="1"/>
-      <w:spacing w:after="80" w:before="280" w:lineRule="auto"/>
+      <w:keepNext/>
+      <w:keepLines/>
+      <w:spacing w:before="280" w:after="80"/>
+      <w:outlineLvl w:val="2"/>
     </w:pPr>
     <w:rPr>
-      <w:b w:val="1"/>
+      <w:b/>
       <w:sz w:val="28"/>
       <w:szCs w:val="28"/>
     </w:rPr>
@@ -170,13 +779,18 @@
     <w:name w:val="heading 4"/>
     <w:basedOn w:val="Normal"/>
     <w:next w:val="Normal"/>
+    <w:uiPriority w:val="9"/>
+    <w:semiHidden/>
+    <w:unhideWhenUsed/>
+    <w:qFormat/>
     <w:pPr>
-      <w:keepNext w:val="1"/>
-      <w:keepLines w:val="1"/>
-      <w:spacing w:after="40" w:before="240" w:lineRule="auto"/>
+      <w:keepNext/>
+      <w:keepLines/>
+      <w:spacing w:before="240" w:after="40"/>
+      <w:outlineLvl w:val="3"/>
     </w:pPr>
     <w:rPr>
-      <w:b w:val="1"/>
+      <w:b/>
       <w:sz w:val="24"/>
       <w:szCs w:val="24"/>
     </w:rPr>
@@ -185,41 +799,77 @@
     <w:name w:val="heading 5"/>
     <w:basedOn w:val="Normal"/>
     <w:next w:val="Normal"/>
+    <w:uiPriority w:val="9"/>
+    <w:semiHidden/>
+    <w:unhideWhenUsed/>
+    <w:qFormat/>
     <w:pPr>
-      <w:keepNext w:val="1"/>
-      <w:keepLines w:val="1"/>
-      <w:spacing w:after="40" w:before="220" w:lineRule="auto"/>
+      <w:keepNext/>
+      <w:keepLines/>
+      <w:spacing w:before="220" w:after="40"/>
+      <w:outlineLvl w:val="4"/>
     </w:pPr>
     <w:rPr>
-      <w:b w:val="1"/>
-      <w:sz w:val="22"/>
-      <w:szCs w:val="22"/>
+      <w:b/>
     </w:rPr>
   </w:style>
   <w:style w:type="paragraph" w:styleId="Heading6">
     <w:name w:val="heading 6"/>
     <w:basedOn w:val="Normal"/>
     <w:next w:val="Normal"/>
+    <w:uiPriority w:val="9"/>
+    <w:semiHidden/>
+    <w:unhideWhenUsed/>
+    <w:qFormat/>
     <w:pPr>
-      <w:keepNext w:val="1"/>
-      <w:keepLines w:val="1"/>
-      <w:spacing w:after="40" w:before="200" w:lineRule="auto"/>
+      <w:keepNext/>
+      <w:keepLines/>
+      <w:spacing w:before="200" w:after="40"/>
+      <w:outlineLvl w:val="5"/>
     </w:pPr>
     <w:rPr>
-      <w:b w:val="1"/>
+      <w:b/>
       <w:sz w:val="20"/>
       <w:szCs w:val="20"/>
     </w:rPr>
+  </w:style>
+  <w:style w:type="character" w:default="1" w:styleId="DefaultParagraphFont">
+    <w:name w:val="Default Paragraph Font"/>
+    <w:uiPriority w:val="1"/>
+    <w:semiHidden/>
+    <w:unhideWhenUsed/>
+  </w:style>
+  <w:style w:type="table" w:default="1" w:styleId="TableNormal">
+    <w:name w:val="Normal Table"/>
+    <w:uiPriority w:val="99"/>
+    <w:semiHidden/>
+    <w:unhideWhenUsed/>
+    <w:tblPr>
+      <w:tblInd w:w="0" w:type="dxa"/>
+      <w:tblCellMar>
+        <w:top w:w="0" w:type="dxa"/>
+        <w:left w:w="108" w:type="dxa"/>
+        <w:bottom w:w="0" w:type="dxa"/>
+        <w:right w:w="108" w:type="dxa"/>
+      </w:tblCellMar>
+    </w:tblPr>
+  </w:style>
+  <w:style w:type="numbering" w:default="1" w:styleId="NoList">
+    <w:name w:val="No List"/>
+    <w:uiPriority w:val="99"/>
+    <w:semiHidden/>
+    <w:unhideWhenUsed/>
   </w:style>
   <w:style w:type="paragraph" w:styleId="Title">
     <w:name w:val="Title"/>
     <w:basedOn w:val="Normal"/>
     <w:next w:val="Normal"/>
+    <w:uiPriority w:val="10"/>
+    <w:qFormat/>
     <w:pPr>
       <w:spacing w:after="0" w:line="240" w:lineRule="auto"/>
     </w:pPr>
     <w:rPr>
-      <w:rFonts w:ascii="Calibri" w:cs="Calibri" w:eastAsia="Calibri" w:hAnsi="Calibri"/>
       <w:sz w:val="56"/>
       <w:szCs w:val="56"/>
     </w:rPr>
@@ -228,9 +878,10 @@
     <w:name w:val="Subtitle"/>
     <w:basedOn w:val="Normal"/>
     <w:next w:val="Normal"/>
-    <w:pPr/>
+    <w:uiPriority w:val="11"/>
+    <w:qFormat/>
     <w:rPr>
-      <w:color w:val="5a5a5a"/>
+      <w:color w:val="5A5A5A"/>
     </w:rPr>
   </w:style>
 </w:styles>

</xml_diff>

<commit_message>
Added new plot ideas
</commit_message>
<xml_diff>
--- a/1st Novel Draft.docx
+++ b/1st Novel Draft.docx
@@ -23,7 +23,13 @@
     <w:p>
       <w:r>
         <w:tab/>
-        <w:t>The first thing she noticed were the lights, searingly bright that she had to shield her eyes. As her eyes started to adjust, she saw that the lights were actually just the sunlight passing through the various solar amplifiers installed above, beating down on her face through a window. She started to notice the sound of bustle and laughter as she took in the sight of people having spirited conversations with large mugs of beer, wiping the froth away from their lips. Some seemed to genuinely be in a celebratory mood while for most, as inspector Nancy often noticed in bars, the booze was the only cause for celebration in a lifetime of mundanity.</w:t>
+        <w:t>The first thing she noticed were the lights, searingly bright that she had to shield her eyes. As her eyes started to adjust, she saw that the lights were actually just the sunlight passing through the various solar amplifiers installed above, beating down on her face through a window. She started to notice the sound of bustle and laughter as she</w:t>
+      </w:r>
+      <w:r>
+        <w:t xml:space="preserve"> slowly</w:t>
+      </w:r>
+      <w:r>
+        <w:t xml:space="preserve"> took in the sight of people having spirited conversations with large mugs of beer, wiping the froth away from their lips. Some seemed to genuinely be in a celebratory mood while for most, as inspector Nancy often noticed in bars, the booze was the only cause for celebration in a lifetime of mundanity.</w:t>
       </w:r>
     </w:p>
     <w:p>
@@ -61,7 +67,13 @@
         <w:ind w:firstLine="720"/>
       </w:pPr>
       <w:r>
-        <w:t xml:space="preserve">“Who are you!?” she found herself shouting and suddenly the whole bar went silent and pitch black as if the Sun’s light was turned off by a flick of a switch. Blinded again, this time from darkness, Nancy started groping about and flailing her arms in frustration not having the remotest clue as to what was going on. “Think goddamn it! You’re a fucking detective for crying out loud.”, she muttered to herself. “Was she or rather ‘it’, my clone? But it was ruled a crime to clone humans after the presidential scandal way back in 73’. Where did they pull my DNA data from? The global DNA registry? No way that can be hacked that easily and no one’s going to go to all that trouble to create a clone of me. You’re a nobody. And what’s with the damn sun light getting cut off? Are the amps malfunctioning?” </w:t>
+        <w:t xml:space="preserve">“Who are you!?” she found herself shouting and suddenly the whole bar went silent and pitch black as if the Sun’s light was turned off by a flick of a switch. Blinded again, this time </w:t>
+      </w:r>
+      <w:r>
+        <w:t>by</w:t>
+      </w:r>
+      <w:r>
+        <w:t xml:space="preserve"> darkness, Nancy started groping about and flailing her arms in frustration not having the remotest clue as to what was going on. “Think goddamn it! You’re a fucking detective for crying out loud.”, she muttered to herself. “Was she or rather ‘it’, my clone? But it was ruled a crime to clone humans after the presidential scandal way back in 73’. Where did they pull my DNA data from? The global DNA registry? No way that can be hacked that easily and no one’s going to go to all that trouble to create a clone of me. You’re a nobody. And what’s with the damn sun light getting cut off? Are the amps malfunctioning?” </w:t>
       </w:r>
     </w:p>
     <w:p>
@@ -110,7 +122,7 @@
         <w:t>She</w:t>
       </w:r>
       <w:r>
-        <w:t xml:space="preserve"> tried to scream her lungs out but couldn’t hear a thing. Silence had never felt so deafening to her before and the whole world now seemed to be covered in a blanket of darkness and quiet. Nancy felt sick and thought she was going to pass out when her fall was stopped with such a violent jerk that she could have sworn that it would have snapped her neck in two. She was now floating and she noticed specks of twinkling light all around her. </w:t>
+        <w:t xml:space="preserve"> tried to scream her lungs out but couldn’t hear a thing. Silence had never felt so deafening to her before and the whole world now seemed to be covered in a blanket of darkness and quiet. Nancy felt sick and thought she was going to pass out when her fall was stopped with such a violent jerk that she could have sworn it would have snapped her neck in two. She was now floating and she noticed specks of twinkling light all around her. </w:t>
       </w:r>
     </w:p>
     <w:p>
@@ -128,11 +140,9 @@
       <w:r>
         <w:t xml:space="preserve"> songs from one of her </w:t>
       </w:r>
-      <w:proofErr w:type="spellStart"/>
-      <w:r>
-        <w:t>favourite</w:t>
-      </w:r>
-      <w:proofErr w:type="spellEnd"/>
+      <w:r>
+        <w:t>beloved</w:t>
+      </w:r>
       <w:r>
         <w:t xml:space="preserve"> artists. </w:t>
       </w:r>
@@ -142,7 +152,13 @@
         <w:ind w:firstLine="720"/>
       </w:pPr>
       <w:r>
-        <w:t xml:space="preserve">People like her in 2098 were rare for the music scene is quite a bit different from that more than a century ago. But to Nancy the songs from that era are timeless classics and just couldn't be replaced with the mindless bass heavy and autotuned tracks that dominated the charts today. As she was sucked into the magical tune of the song emanating from her own throat, she stopped fighting and let go of any little control she was desperately trying to regain. </w:t>
+        <w:t xml:space="preserve">People like her in 2098 were rare for the music scene is quite a bit different from that more than a century ago. But to Nancy the songs from that era are timeless classics and just couldn't be replaced with the mindless bass heavy and autotuned tracks that dominated the charts today. As she was sucked into the magical tune of the song </w:t>
+      </w:r>
+      <w:r>
+        <w:t>coming</w:t>
+      </w:r>
+      <w:r>
+        <w:t xml:space="preserve"> from her own throat, she stopped fighting and let go of any little control she was desperately trying to regain. </w:t>
       </w:r>
     </w:p>
     <w:p>
@@ -246,7 +262,13 @@
         <w:t>she</w:t>
       </w:r>
       <w:r>
-        <w:t xml:space="preserve"> was in one piece and that it was just a nightmare. “Damn this case has really struck a nerve.”, she mumbled and wiped the beads of sweat that had collected on her forehead. She realized that</w:t>
+        <w:t xml:space="preserve"> was in one piece and that it was just a nightmare. “Damn this case has really struck a nerve.”, she mumbled and wiped the beads of sweat that had collected on her forehead realiz</w:t>
+      </w:r>
+      <w:r>
+        <w:t>ing</w:t>
+      </w:r>
+      <w:r>
+        <w:t xml:space="preserve"> that</w:t>
       </w:r>
       <w:r>
         <w:t xml:space="preserve"> a good part of</w:t>
@@ -255,6 +277,9 @@
         <w:t xml:space="preserve"> her t-shirt was soaked in sweat</w:t>
       </w:r>
       <w:r>
+        <w:t xml:space="preserve"> too</w:t>
+      </w:r>
+      <w:r>
         <w:t>.</w:t>
       </w:r>
       <w:r>
@@ -282,13 +307,7 @@
         <w:t>told her</w:t>
       </w:r>
       <w:r>
-        <w:t xml:space="preserve"> that it was</w:t>
-      </w:r>
-      <w:r>
-        <w:t xml:space="preserve"> </w:t>
-      </w:r>
-      <w:r>
-        <w:t xml:space="preserve"> </w:t>
+        <w:t xml:space="preserve"> that it was </w:t>
       </w:r>
       <w:r>
         <w:t>05:38 AM</w:t>

</xml_diff>

<commit_message>
Added few more ideas for plot points
</commit_message>
<xml_diff>
--- a/1st Novel Draft.docx
+++ b/1st Novel Draft.docx
@@ -23,7 +23,61 @@
     <w:p>
       <w:r>
         <w:tab/>
-        <w:t>The first thing she noticed were the lights, searingly bright that she had to shield her eyes. As her eyes started to adjust, she saw that the lights were actually just the sunlight passing through the various solar amplifiers installed above, beating down on her face through a window. She started to notice the sound of bustle and laughter as she</w:t>
+        <w:t xml:space="preserve">The first thing </w:t>
+      </w:r>
+      <w:r>
+        <w:t>I</w:t>
+      </w:r>
+      <w:r>
+        <w:t xml:space="preserve"> notice </w:t>
+      </w:r>
+      <w:r>
+        <w:t xml:space="preserve">are </w:t>
+      </w:r>
+      <w:r>
+        <w:t xml:space="preserve">the lights, searingly bright that </w:t>
+      </w:r>
+      <w:r>
+        <w:t>I</w:t>
+      </w:r>
+      <w:r>
+        <w:t xml:space="preserve"> ha</w:t>
+      </w:r>
+      <w:r>
+        <w:t>ve</w:t>
+      </w:r>
+      <w:r>
+        <w:t xml:space="preserve"> to shield</w:t>
+      </w:r>
+      <w:r>
+        <w:t xml:space="preserve"> my </w:t>
+      </w:r>
+      <w:r>
+        <w:t xml:space="preserve">eyes. As </w:t>
+      </w:r>
+      <w:r>
+        <w:t>my</w:t>
+      </w:r>
+      <w:r>
+        <w:t xml:space="preserve"> eyes start to adjust, </w:t>
+      </w:r>
+      <w:r>
+        <w:t>I</w:t>
+      </w:r>
+      <w:r>
+        <w:t xml:space="preserve"> s</w:t>
+      </w:r>
+      <w:r>
+        <w:t>ee</w:t>
+      </w:r>
+      <w:r>
+        <w:t xml:space="preserve"> that the lights </w:t>
+      </w:r>
+      <w:r>
+        <w:t>are</w:t>
+      </w:r>
+      <w:r>
+        <w:t xml:space="preserve"> actually just the sunlight passing through the various solar amplifiers installed above, beating down on her face through a window. She started to notice the sound of bustle and laughter as she</w:t>
       </w:r>
       <w:r>
         <w:t xml:space="preserve"> slowly</w:t>
@@ -214,15 +268,7 @@
         <w:t>feel any difficulty in breathing</w:t>
       </w:r>
       <w:r>
-        <w:t xml:space="preserve"> while floating around in space, still singing the song which seemed quite situational save for the abject terror she was in as opposed to feelings of love and happiness it signified. “In other </w:t>
-      </w:r>
-      <w:proofErr w:type="gramStart"/>
-      <w:r>
-        <w:t>words</w:t>
-      </w:r>
-      <w:proofErr w:type="gramEnd"/>
-      <w:r>
-        <w:t>…”, came out Sinatra’s crescendo when her throat burst with a fountain of blood gushing out.</w:t>
+        <w:t xml:space="preserve"> while floating around in space, still singing the song which seemed quite situational save for the abject terror she was in as opposed to feelings of love and happiness it signified. “In other words…”, came out Sinatra’s crescendo when her throat burst with a fountain of blood gushing out.</w:t>
       </w:r>
     </w:p>
     <w:p>
@@ -313,15 +359,7 @@
         <w:t>05:38 AM</w:t>
       </w:r>
       <w:r>
-        <w:t xml:space="preserve">, Earth </w:t>
-      </w:r>
-      <w:proofErr w:type="gramStart"/>
-      <w:r>
-        <w:t>time(</w:t>
-      </w:r>
-      <w:proofErr w:type="gramEnd"/>
-      <w:r>
-        <w:t>UT)</w:t>
+        <w:t>, Earth time(UT)</w:t>
       </w:r>
       <w:r>
         <w:t>.</w:t>

</xml_diff>